<commit_message>
update feb 11 2019
</commit_message>
<xml_diff>
--- a/resume.docx
+++ b/resume.docx
@@ -1,6 +1,6 @@
 
 <file path=word/document.xml><?xml version="1.0" encoding="utf-8"?>
-<w:document xmlns:wpc="http://schemas.microsoft.com/office/word/2010/wordprocessingCanvas" xmlns:mo="http://schemas.microsoft.com/office/mac/office/2008/main" xmlns:mc="http://schemas.openxmlformats.org/markup-compatibility/2006" xmlns:mv="urn:schemas-microsoft-com:mac:vml" xmlns:o="urn:schemas-microsoft-com:office:office" xmlns:r="http://schemas.openxmlformats.org/officeDocument/2006/relationships" xmlns:m="http://schemas.openxmlformats.org/officeDocument/2006/math" xmlns:v="urn:schemas-microsoft-com:vml" xmlns:wp14="http://schemas.microsoft.com/office/word/2010/wordprocessingDrawing" xmlns:wp="http://schemas.openxmlformats.org/drawingml/2006/wordprocessingDrawing" xmlns:w10="urn:schemas-microsoft-com:office:word" xmlns:w="http://schemas.openxmlformats.org/wordprocessingml/2006/main" xmlns:w14="http://schemas.microsoft.com/office/word/2010/wordml" xmlns:w15="http://schemas.microsoft.com/office/word/2012/wordml" xmlns:wpg="http://schemas.microsoft.com/office/word/2010/wordprocessingGroup" xmlns:wpi="http://schemas.microsoft.com/office/word/2010/wordprocessingInk" xmlns:wne="http://schemas.microsoft.com/office/word/2006/wordml" xmlns:wps="http://schemas.microsoft.com/office/word/2010/wordprocessingShape" mc:Ignorable="w14 w15 wp14">
+<w:document xmlns:wpc="http://schemas.microsoft.com/office/word/2010/wordprocessingCanvas" xmlns:cx="http://schemas.microsoft.com/office/drawing/2014/chartex" xmlns:cx1="http://schemas.microsoft.com/office/drawing/2015/9/8/chartex" xmlns:cx2="http://schemas.microsoft.com/office/drawing/2015/10/21/chartex" xmlns:cx3="http://schemas.microsoft.com/office/drawing/2016/5/9/chartex" xmlns:cx4="http://schemas.microsoft.com/office/drawing/2016/5/10/chartex" xmlns:cx5="http://schemas.microsoft.com/office/drawing/2016/5/11/chartex" xmlns:cx6="http://schemas.microsoft.com/office/drawing/2016/5/12/chartex" xmlns:cx7="http://schemas.microsoft.com/office/drawing/2016/5/13/chartex" xmlns:cx8="http://schemas.microsoft.com/office/drawing/2016/5/14/chartex" xmlns:mc="http://schemas.openxmlformats.org/markup-compatibility/2006" xmlns:aink="http://schemas.microsoft.com/office/drawing/2016/ink" xmlns:am3d="http://schemas.microsoft.com/office/drawing/2017/model3d" xmlns:o="urn:schemas-microsoft-com:office:office" xmlns:r="http://schemas.openxmlformats.org/officeDocument/2006/relationships" xmlns:m="http://schemas.openxmlformats.org/officeDocument/2006/math" xmlns:v="urn:schemas-microsoft-com:vml" xmlns:wp14="http://schemas.microsoft.com/office/word/2010/wordprocessingDrawing" xmlns:wp="http://schemas.openxmlformats.org/drawingml/2006/wordprocessingDrawing" xmlns:w10="urn:schemas-microsoft-com:office:word" xmlns:w="http://schemas.openxmlformats.org/wordprocessingml/2006/main" xmlns:w14="http://schemas.microsoft.com/office/word/2010/wordml" xmlns:w15="http://schemas.microsoft.com/office/word/2012/wordml" xmlns:w16cid="http://schemas.microsoft.com/office/word/2016/wordml/cid" xmlns:w16se="http://schemas.microsoft.com/office/word/2015/wordml/symex" xmlns:wpg="http://schemas.microsoft.com/office/word/2010/wordprocessingGroup" xmlns:wpi="http://schemas.microsoft.com/office/word/2010/wordprocessingInk" xmlns:wne="http://schemas.microsoft.com/office/word/2006/wordml" xmlns:wps="http://schemas.microsoft.com/office/word/2010/wordprocessingShape" mc:Ignorable="w14 w15 w16se w16cid wp14">
   <w:body>
     <w:p>
       <w:pPr>
@@ -39,22 +39,46 @@
       </w:r>
     </w:p>
     <w:p>
-      <w:r>
+      <w:pPr>
+        <w:rPr>
+          <w:sz w:val="22"/>
+          <w:szCs w:val="22"/>
+        </w:rPr>
+      </w:pPr>
+      <w:r>
+        <w:rPr>
+          <w:sz w:val="22"/>
+          <w:szCs w:val="22"/>
+        </w:rPr>
         <w:t xml:space="preserve">nicknlsn@gmail.com </w:t>
       </w:r>
       <w:r>
         <w:rPr>
           <w:rFonts w:ascii="Wingdings" w:hAnsi="Wingdings"/>
+          <w:sz w:val="22"/>
+          <w:szCs w:val="22"/>
         </w:rPr>
         <w:t></w:t>
       </w:r>
       <w:r>
+        <w:rPr>
+          <w:sz w:val="22"/>
+          <w:szCs w:val="22"/>
+        </w:rPr>
         <w:t xml:space="preserve"> </w:t>
       </w:r>
       <w:r>
+        <w:rPr>
+          <w:sz w:val="22"/>
+          <w:szCs w:val="22"/>
+        </w:rPr>
         <w:t>480-313-1685</w:t>
       </w:r>
       <w:r>
+        <w:rPr>
+          <w:sz w:val="22"/>
+          <w:szCs w:val="22"/>
+        </w:rPr>
         <w:t xml:space="preserve"> </w:t>
       </w:r>
       <w:bookmarkStart w:id="0" w:name="OLE_LINK1"/>
@@ -62,122 +86,729 @@
       <w:r>
         <w:rPr>
           <w:rFonts w:ascii="Wingdings" w:hAnsi="Wingdings"/>
+          <w:sz w:val="22"/>
+          <w:szCs w:val="22"/>
         </w:rPr>
         <w:t></w:t>
       </w:r>
       <w:bookmarkEnd w:id="0"/>
       <w:bookmarkEnd w:id="1"/>
       <w:r>
+        <w:rPr>
+          <w:sz w:val="22"/>
+          <w:szCs w:val="22"/>
+        </w:rPr>
         <w:t xml:space="preserve"> </w:t>
       </w:r>
       <w:r>
+        <w:rPr>
+          <w:sz w:val="22"/>
+          <w:szCs w:val="22"/>
+        </w:rPr>
         <w:t>linkedin.com/in/</w:t>
       </w:r>
       <w:proofErr w:type="spellStart"/>
       <w:r>
+        <w:rPr>
+          <w:sz w:val="22"/>
+          <w:szCs w:val="22"/>
+        </w:rPr>
         <w:t>nicknlsn</w:t>
       </w:r>
       <w:proofErr w:type="spellEnd"/>
       <w:r>
+        <w:rPr>
+          <w:sz w:val="22"/>
+          <w:szCs w:val="22"/>
+        </w:rPr>
         <w:t xml:space="preserve"> </w:t>
       </w:r>
       <w:r>
         <w:rPr>
           <w:rFonts w:ascii="Wingdings" w:hAnsi="Wingdings"/>
+          <w:sz w:val="22"/>
+          <w:szCs w:val="22"/>
         </w:rPr>
         <w:t></w:t>
       </w:r>
       <w:r>
+        <w:rPr>
+          <w:sz w:val="22"/>
+          <w:szCs w:val="22"/>
+        </w:rPr>
         <w:t xml:space="preserve"> </w:t>
       </w:r>
       <w:r>
+        <w:rPr>
+          <w:sz w:val="22"/>
+          <w:szCs w:val="22"/>
+        </w:rPr>
         <w:t>github.com/</w:t>
       </w:r>
       <w:proofErr w:type="spellStart"/>
       <w:r>
+        <w:rPr>
+          <w:sz w:val="22"/>
+          <w:szCs w:val="22"/>
+        </w:rPr>
         <w:t>nicknlsn</w:t>
       </w:r>
       <w:proofErr w:type="spellEnd"/>
     </w:p>
-    <w:p/>
+    <w:p>
+      <w:pPr>
+        <w:rPr>
+          <w:sz w:val="22"/>
+          <w:szCs w:val="22"/>
+        </w:rPr>
+      </w:pPr>
+    </w:p>
     <w:p>
       <w:pPr>
         <w:pBdr>
           <w:bottom w:val="single" w:sz="6" w:space="1" w:color="auto"/>
         </w:pBdr>
+        <w:rPr>
+          <w:sz w:val="22"/>
+          <w:szCs w:val="22"/>
+        </w:rPr>
+        <w:sectPr>
+          <w:type w:val="continuous"/>
+          <w:pgSz w:w="12240" w:h="15840"/>
+          <w:pgMar w:top="504" w:right="1152" w:bottom="864" w:left="1152" w:header="720" w:footer="720" w:gutter="0"/>
+          <w:cols w:space="720"/>
+          <w:docGrid w:linePitch="360"/>
+        </w:sectPr>
       </w:pPr>
       <w:r>
         <w:rPr>
           <w:b/>
-          <w:bCs/>
-        </w:rPr>
-        <w:t>Experience</w:t>
+          <w:sz w:val="22"/>
+          <w:szCs w:val="22"/>
+        </w:rPr>
+        <w:t xml:space="preserve">Technical </w:t>
+      </w:r>
+      <w:r>
+        <w:rPr>
+          <w:b/>
+          <w:sz w:val="22"/>
+          <w:szCs w:val="22"/>
+        </w:rPr>
+        <w:t>Skills</w:t>
       </w:r>
     </w:p>
+    <w:tbl>
+      <w:tblPr>
+        <w:tblStyle w:val="TableGrid"/>
+        <w:tblW w:w="9990" w:type="dxa"/>
+        <w:tblLook w:val="04A0" w:firstRow="1" w:lastRow="0" w:firstColumn="1" w:lastColumn="0" w:noHBand="0" w:noVBand="1"/>
+      </w:tblPr>
+      <w:tblGrid>
+        <w:gridCol w:w="3330"/>
+        <w:gridCol w:w="3240"/>
+        <w:gridCol w:w="3420"/>
+      </w:tblGrid>
+      <w:tr>
+        <w:trPr>
+          <w:trHeight w:val="282"/>
+        </w:trPr>
+        <w:tc>
+          <w:tcPr>
+            <w:tcW w:w="3330" w:type="dxa"/>
+            <w:tcBorders>
+              <w:top w:val="nil"/>
+              <w:left w:val="nil"/>
+              <w:bottom w:val="nil"/>
+              <w:right w:val="nil"/>
+            </w:tcBorders>
+          </w:tcPr>
+          <w:p>
+            <w:pPr>
+              <w:ind w:left="-113"/>
+              <w:rPr>
+                <w:b/>
+                <w:sz w:val="22"/>
+                <w:szCs w:val="22"/>
+              </w:rPr>
+            </w:pPr>
+            <w:r>
+              <w:rPr>
+                <w:b/>
+                <w:sz w:val="22"/>
+                <w:szCs w:val="22"/>
+              </w:rPr>
+              <w:t>Languages</w:t>
+            </w:r>
+          </w:p>
+        </w:tc>
+        <w:tc>
+          <w:tcPr>
+            <w:tcW w:w="3240" w:type="dxa"/>
+            <w:tcBorders>
+              <w:top w:val="nil"/>
+              <w:left w:val="nil"/>
+              <w:bottom w:val="nil"/>
+              <w:right w:val="nil"/>
+            </w:tcBorders>
+          </w:tcPr>
+          <w:p>
+            <w:pPr>
+              <w:rPr>
+                <w:b/>
+                <w:sz w:val="22"/>
+                <w:szCs w:val="22"/>
+              </w:rPr>
+            </w:pPr>
+            <w:r>
+              <w:rPr>
+                <w:b/>
+                <w:sz w:val="22"/>
+                <w:szCs w:val="22"/>
+              </w:rPr>
+              <w:t>Frameworks/Libraries</w:t>
+            </w:r>
+          </w:p>
+        </w:tc>
+        <w:tc>
+          <w:tcPr>
+            <w:tcW w:w="3420" w:type="dxa"/>
+            <w:tcBorders>
+              <w:top w:val="nil"/>
+              <w:left w:val="nil"/>
+              <w:bottom w:val="nil"/>
+              <w:right w:val="nil"/>
+            </w:tcBorders>
+          </w:tcPr>
+          <w:p>
+            <w:pPr>
+              <w:rPr>
+                <w:b/>
+                <w:sz w:val="22"/>
+                <w:szCs w:val="22"/>
+              </w:rPr>
+            </w:pPr>
+            <w:r>
+              <w:rPr>
+                <w:b/>
+                <w:sz w:val="22"/>
+                <w:szCs w:val="22"/>
+              </w:rPr>
+              <w:t>Tools</w:t>
+            </w:r>
+          </w:p>
+        </w:tc>
+      </w:tr>
+      <w:tr>
+        <w:trPr>
+          <w:trHeight w:val="731"/>
+        </w:trPr>
+        <w:tc>
+          <w:tcPr>
+            <w:tcW w:w="3330" w:type="dxa"/>
+            <w:tcBorders>
+              <w:top w:val="nil"/>
+              <w:left w:val="nil"/>
+              <w:bottom w:val="nil"/>
+              <w:right w:val="nil"/>
+            </w:tcBorders>
+          </w:tcPr>
+          <w:p>
+            <w:pPr>
+              <w:ind w:left="-113"/>
+              <w:rPr>
+                <w:sz w:val="22"/>
+                <w:szCs w:val="22"/>
+              </w:rPr>
+            </w:pPr>
+            <w:r>
+              <w:rPr>
+                <w:sz w:val="22"/>
+                <w:szCs w:val="22"/>
+              </w:rPr>
+              <w:t>Java, JavaScript, TypeScript, SQL, Python, Lua, C/C++</w:t>
+            </w:r>
+          </w:p>
+        </w:tc>
+        <w:tc>
+          <w:tcPr>
+            <w:tcW w:w="3240" w:type="dxa"/>
+            <w:tcBorders>
+              <w:top w:val="nil"/>
+              <w:left w:val="nil"/>
+              <w:bottom w:val="nil"/>
+              <w:right w:val="nil"/>
+            </w:tcBorders>
+          </w:tcPr>
+          <w:p>
+            <w:pPr>
+              <w:rPr>
+                <w:sz w:val="22"/>
+                <w:szCs w:val="22"/>
+              </w:rPr>
+            </w:pPr>
+            <w:r>
+              <w:rPr>
+                <w:sz w:val="22"/>
+                <w:szCs w:val="22"/>
+              </w:rPr>
+              <w:t>Angular</w:t>
+            </w:r>
+            <w:r>
+              <w:rPr>
+                <w:sz w:val="22"/>
+                <w:szCs w:val="22"/>
+              </w:rPr>
+              <w:t>, React</w:t>
+            </w:r>
+            <w:r>
+              <w:rPr>
+                <w:sz w:val="22"/>
+                <w:szCs w:val="22"/>
+              </w:rPr>
+              <w:t>, Bootstrap</w:t>
+            </w:r>
+            <w:r>
+              <w:rPr>
+                <w:sz w:val="22"/>
+                <w:szCs w:val="22"/>
+              </w:rPr>
+              <w:t xml:space="preserve"> Font Awesome</w:t>
+            </w:r>
+            <w:r>
+              <w:rPr>
+                <w:sz w:val="22"/>
+                <w:szCs w:val="22"/>
+              </w:rPr>
+              <w:t>, Spring, Hibernate, TestNG, J</w:t>
+            </w:r>
+            <w:r>
+              <w:rPr>
+                <w:sz w:val="22"/>
+                <w:szCs w:val="22"/>
+              </w:rPr>
+              <w:t>u</w:t>
+            </w:r>
+            <w:r>
+              <w:rPr>
+                <w:sz w:val="22"/>
+                <w:szCs w:val="22"/>
+              </w:rPr>
+              <w:t>nit</w:t>
+            </w:r>
+          </w:p>
+        </w:tc>
+        <w:tc>
+          <w:tcPr>
+            <w:tcW w:w="3420" w:type="dxa"/>
+            <w:tcBorders>
+              <w:top w:val="nil"/>
+              <w:left w:val="nil"/>
+              <w:bottom w:val="nil"/>
+              <w:right w:val="nil"/>
+            </w:tcBorders>
+          </w:tcPr>
+          <w:p>
+            <w:pPr>
+              <w:rPr>
+                <w:sz w:val="22"/>
+                <w:szCs w:val="22"/>
+              </w:rPr>
+            </w:pPr>
+            <w:r>
+              <w:rPr>
+                <w:sz w:val="22"/>
+                <w:szCs w:val="22"/>
+              </w:rPr>
+              <w:t>Git</w:t>
+            </w:r>
+            <w:r>
+              <w:rPr>
+                <w:sz w:val="22"/>
+                <w:szCs w:val="22"/>
+              </w:rPr>
+              <w:t xml:space="preserve">, </w:t>
+            </w:r>
+            <w:r>
+              <w:rPr>
+                <w:sz w:val="22"/>
+                <w:szCs w:val="22"/>
+              </w:rPr>
+              <w:t xml:space="preserve">Maven, </w:t>
+            </w:r>
+            <w:proofErr w:type="spellStart"/>
+            <w:r>
+              <w:rPr>
+                <w:sz w:val="22"/>
+                <w:szCs w:val="22"/>
+              </w:rPr>
+              <w:t>npm</w:t>
+            </w:r>
+            <w:proofErr w:type="spellEnd"/>
+            <w:r>
+              <w:rPr>
+                <w:sz w:val="22"/>
+                <w:szCs w:val="22"/>
+              </w:rPr>
+              <w:t>, IntelliJ IDEA, BASH, Linux, Anthill</w:t>
+            </w:r>
+            <w:r>
+              <w:rPr>
+                <w:sz w:val="22"/>
+                <w:szCs w:val="22"/>
+              </w:rPr>
+              <w:t>, AEM</w:t>
+            </w:r>
+            <w:r>
+              <w:rPr>
+                <w:sz w:val="22"/>
+                <w:szCs w:val="22"/>
+              </w:rPr>
+              <w:t>, Elastic Search</w:t>
+            </w:r>
+          </w:p>
+        </w:tc>
+      </w:tr>
+    </w:tbl>
     <w:p>
       <w:pPr>
+        <w:pBdr>
+          <w:bottom w:val="single" w:sz="6" w:space="1" w:color="auto"/>
+        </w:pBdr>
         <w:tabs>
           <w:tab w:val="right" w:pos="9900"/>
         </w:tabs>
         <w:rPr>
-          <w:b/>
+          <w:sz w:val="22"/>
+          <w:szCs w:val="22"/>
         </w:rPr>
       </w:pPr>
       <w:r>
         <w:rPr>
           <w:b/>
           <w:bCs/>
-        </w:rPr>
-        <w:t>Software Developer</w:t>
+          <w:sz w:val="22"/>
+          <w:szCs w:val="22"/>
+        </w:rPr>
+        <w:t>Soft Skills</w:t>
       </w:r>
       <w:r>
         <w:rPr>
           <w:b/>
           <w:bCs/>
+          <w:sz w:val="22"/>
+          <w:szCs w:val="22"/>
         </w:rPr>
         <w:tab/>
       </w:r>
-      <w:r>
-        <w:rPr>
-          <w:b/>
-          <w:bCs/>
-        </w:rPr>
-        <w:t>February 2017</w:t>
-      </w:r>
-      <w:r>
-        <w:rPr>
-          <w:b/>
-          <w:bCs/>
-        </w:rPr>
-        <w:t xml:space="preserve"> – </w:t>
-      </w:r>
-      <w:r>
-        <w:rPr>
-          <w:b/>
-          <w:bCs/>
-        </w:rPr>
-        <w:t>Present</w:t>
-      </w:r>
     </w:p>
+    <w:tbl>
+      <w:tblPr>
+        <w:tblStyle w:val="TableGrid"/>
+        <w:tblW w:w="9990" w:type="dxa"/>
+        <w:tblLook w:val="04A0" w:firstRow="1" w:lastRow="0" w:firstColumn="1" w:lastColumn="0" w:noHBand="0" w:noVBand="1"/>
+      </w:tblPr>
+      <w:tblGrid>
+        <w:gridCol w:w="3330"/>
+        <w:gridCol w:w="3240"/>
+        <w:gridCol w:w="3420"/>
+      </w:tblGrid>
+      <w:tr>
+        <w:trPr>
+          <w:trHeight w:val="731"/>
+        </w:trPr>
+        <w:tc>
+          <w:tcPr>
+            <w:tcW w:w="3330" w:type="dxa"/>
+            <w:tcBorders>
+              <w:top w:val="nil"/>
+              <w:left w:val="nil"/>
+              <w:bottom w:val="nil"/>
+              <w:right w:val="nil"/>
+            </w:tcBorders>
+          </w:tcPr>
+          <w:p>
+            <w:pPr>
+              <w:ind w:left="-113"/>
+              <w:rPr>
+                <w:sz w:val="22"/>
+                <w:szCs w:val="22"/>
+              </w:rPr>
+            </w:pPr>
+            <w:r>
+              <w:rPr>
+                <w:sz w:val="22"/>
+                <w:szCs w:val="22"/>
+              </w:rPr>
+              <w:t>Leadership and management, Leading by example, Training</w:t>
+            </w:r>
+          </w:p>
+        </w:tc>
+        <w:tc>
+          <w:tcPr>
+            <w:tcW w:w="3240" w:type="dxa"/>
+            <w:tcBorders>
+              <w:top w:val="nil"/>
+              <w:left w:val="nil"/>
+              <w:bottom w:val="nil"/>
+              <w:right w:val="nil"/>
+            </w:tcBorders>
+          </w:tcPr>
+          <w:p>
+            <w:pPr>
+              <w:rPr>
+                <w:sz w:val="22"/>
+                <w:szCs w:val="22"/>
+              </w:rPr>
+            </w:pPr>
+            <w:r>
+              <w:rPr>
+                <w:sz w:val="22"/>
+                <w:szCs w:val="22"/>
+              </w:rPr>
+              <w:t xml:space="preserve">Customer service, Communication, Organization, </w:t>
+            </w:r>
+            <w:r>
+              <w:rPr>
+                <w:sz w:val="22"/>
+                <w:szCs w:val="22"/>
+              </w:rPr>
+              <w:t>Taking initiative</w:t>
+            </w:r>
+          </w:p>
+        </w:tc>
+        <w:tc>
+          <w:tcPr>
+            <w:tcW w:w="3420" w:type="dxa"/>
+            <w:tcBorders>
+              <w:top w:val="nil"/>
+              <w:left w:val="nil"/>
+              <w:bottom w:val="nil"/>
+              <w:right w:val="nil"/>
+            </w:tcBorders>
+          </w:tcPr>
+          <w:p>
+            <w:pPr>
+              <w:rPr>
+                <w:sz w:val="22"/>
+                <w:szCs w:val="22"/>
+              </w:rPr>
+            </w:pPr>
+            <w:r>
+              <w:rPr>
+                <w:sz w:val="22"/>
+                <w:szCs w:val="22"/>
+              </w:rPr>
+              <w:t>Thinking ahead, Implementing best practices to reduce technical debt</w:t>
+            </w:r>
+            <w:r>
+              <w:rPr>
+                <w:sz w:val="22"/>
+                <w:szCs w:val="22"/>
+              </w:rPr>
+              <w:t>, Spanish speaking</w:t>
+            </w:r>
+          </w:p>
+        </w:tc>
+      </w:tr>
+    </w:tbl>
     <w:p>
       <w:pPr>
+        <w:pBdr>
+          <w:bottom w:val="single" w:sz="4" w:space="1" w:color="auto"/>
+        </w:pBdr>
         <w:tabs>
           <w:tab w:val="right" w:pos="9900"/>
         </w:tabs>
         <w:rPr>
+          <w:b/>
+          <w:bCs/>
+          <w:sz w:val="22"/>
+          <w:szCs w:val="22"/>
+        </w:rPr>
+      </w:pPr>
+      <w:r>
+        <w:rPr>
+          <w:b/>
+          <w:bCs/>
+          <w:sz w:val="22"/>
+          <w:szCs w:val="22"/>
+        </w:rPr>
+        <w:t>Certifications</w:t>
+      </w:r>
+      <w:r>
+        <w:rPr>
+          <w:b/>
+          <w:bCs/>
+          <w:sz w:val="22"/>
+          <w:szCs w:val="22"/>
+        </w:rPr>
+        <w:tab/>
+        <w:t>Valid</w:t>
+      </w:r>
+    </w:p>
+    <w:p>
+      <w:pPr>
+        <w:pBdr>
+          <w:bottom w:val="single" w:sz="6" w:space="1" w:color="auto"/>
+        </w:pBdr>
+        <w:tabs>
+          <w:tab w:val="right" w:pos="9900"/>
+        </w:tabs>
+        <w:rPr>
+          <w:b/>
+          <w:sz w:val="22"/>
+          <w:szCs w:val="22"/>
+        </w:rPr>
+      </w:pPr>
+      <w:r>
+        <w:rPr>
+          <w:b/>
+          <w:sz w:val="22"/>
+          <w:szCs w:val="22"/>
+        </w:rPr>
+        <w:t>GIAC Certified Web Application Defender – GWEB</w:t>
+      </w:r>
+      <w:r>
+        <w:rPr>
+          <w:b/>
+          <w:sz w:val="22"/>
+          <w:szCs w:val="22"/>
+        </w:rPr>
+        <w:tab/>
+        <w:t>May 2018 – May 2022</w:t>
+      </w:r>
+    </w:p>
+    <w:p>
+      <w:pPr>
+        <w:pBdr>
+          <w:bottom w:val="single" w:sz="6" w:space="1" w:color="auto"/>
+        </w:pBdr>
+        <w:tabs>
+          <w:tab w:val="right" w:pos="9900"/>
+        </w:tabs>
+        <w:rPr>
+          <w:b/>
+          <w:bCs/>
+          <w:sz w:val="22"/>
+          <w:szCs w:val="22"/>
+        </w:rPr>
+      </w:pPr>
+    </w:p>
+    <w:p>
+      <w:pPr>
+        <w:pBdr>
+          <w:bottom w:val="single" w:sz="6" w:space="1" w:color="auto"/>
+        </w:pBdr>
+        <w:tabs>
+          <w:tab w:val="right" w:pos="9900"/>
+        </w:tabs>
+        <w:rPr>
+          <w:sz w:val="22"/>
+          <w:szCs w:val="22"/>
+        </w:rPr>
+      </w:pPr>
+      <w:r>
+        <w:rPr>
+          <w:b/>
+          <w:bCs/>
+          <w:sz w:val="22"/>
+          <w:szCs w:val="22"/>
+        </w:rPr>
+        <w:t>Experience</w:t>
+      </w:r>
+      <w:r>
+        <w:rPr>
+          <w:b/>
+          <w:bCs/>
+          <w:sz w:val="22"/>
+          <w:szCs w:val="22"/>
+        </w:rPr>
+        <w:tab/>
+        <w:t>Years</w:t>
+      </w:r>
+    </w:p>
+    <w:p>
+      <w:pPr>
+        <w:tabs>
+          <w:tab w:val="right" w:pos="9900"/>
+        </w:tabs>
+        <w:rPr>
+          <w:b/>
+          <w:sz w:val="22"/>
+          <w:szCs w:val="22"/>
+        </w:rPr>
+      </w:pPr>
+      <w:r>
+        <w:rPr>
+          <w:b/>
+          <w:bCs/>
+          <w:sz w:val="22"/>
+          <w:szCs w:val="22"/>
+        </w:rPr>
+        <w:t>Software Develop</w:t>
+      </w:r>
+      <w:r>
+        <w:rPr>
+          <w:b/>
+          <w:bCs/>
+          <w:sz w:val="22"/>
+          <w:szCs w:val="22"/>
+        </w:rPr>
+        <w:t>ment Engineer</w:t>
+      </w:r>
+      <w:r>
+        <w:rPr>
+          <w:b/>
+          <w:bCs/>
+          <w:sz w:val="22"/>
+          <w:szCs w:val="22"/>
+        </w:rPr>
+        <w:t xml:space="preserve"> (Level 2)</w:t>
+      </w:r>
+      <w:r>
+        <w:rPr>
+          <w:b/>
+          <w:bCs/>
+          <w:sz w:val="22"/>
+          <w:szCs w:val="22"/>
+        </w:rPr>
+        <w:tab/>
+      </w:r>
+      <w:r>
+        <w:rPr>
+          <w:b/>
+          <w:bCs/>
+          <w:sz w:val="22"/>
+          <w:szCs w:val="22"/>
+        </w:rPr>
+        <w:t>2</w:t>
+      </w:r>
+    </w:p>
+    <w:p>
+      <w:pPr>
+        <w:tabs>
+          <w:tab w:val="right" w:pos="9900"/>
+        </w:tabs>
+        <w:rPr>
           <w:i/>
+          <w:sz w:val="22"/>
+          <w:szCs w:val="22"/>
         </w:rPr>
       </w:pPr>
       <w:r>
         <w:rPr>
           <w:i/>
           <w:iCs/>
+          <w:sz w:val="22"/>
+          <w:szCs w:val="22"/>
         </w:rPr>
         <w:t>The Church of Jesus Christ of Latter-day Saints</w:t>
       </w:r>
       <w:r>
         <w:rPr>
           <w:iCs/>
+          <w:sz w:val="22"/>
+          <w:szCs w:val="22"/>
         </w:rPr>
         <w:tab/>
       </w:r>
@@ -185,6 +816,8 @@
         <w:rPr>
           <w:i/>
           <w:iCs/>
+          <w:sz w:val="22"/>
+          <w:szCs w:val="22"/>
         </w:rPr>
         <w:t>Riverton, UT</w:t>
       </w:r>
@@ -198,82 +831,67 @@
         </w:numPr>
         <w:rPr>
           <w:rFonts w:eastAsia="Times New Roman"/>
-        </w:rPr>
-      </w:pPr>
-      <w:bookmarkStart w:id="2" w:name="_GoBack"/>
-      <w:bookmarkEnd w:id="2"/>
-    </w:p>
-    <w:p>
-      <w:pPr>
-        <w:tabs>
-          <w:tab w:val="right" w:pos="9900"/>
-        </w:tabs>
-        <w:rPr>
-          <w:b/>
-          <w:bCs/>
-        </w:rPr>
-      </w:pPr>
-    </w:p>
-    <w:p>
-      <w:pPr>
-        <w:tabs>
-          <w:tab w:val="right" w:pos="9900"/>
-        </w:tabs>
-        <w:rPr>
-          <w:b/>
-        </w:rPr>
-      </w:pPr>
-      <w:r>
-        <w:rPr>
-          <w:b/>
-          <w:bCs/>
-        </w:rPr>
-        <w:t xml:space="preserve">Quality Assurance </w:t>
-      </w:r>
-      <w:r>
-        <w:rPr>
-          <w:b/>
-          <w:bCs/>
-        </w:rPr>
-        <w:t>Engineer</w:t>
-      </w:r>
-      <w:r>
-        <w:rPr>
-          <w:b/>
-          <w:bCs/>
-        </w:rPr>
-        <w:tab/>
-        <w:t>August – December 2015</w:t>
-      </w:r>
-    </w:p>
-    <w:p>
-      <w:pPr>
-        <w:tabs>
-          <w:tab w:val="right" w:pos="9900"/>
-        </w:tabs>
-        <w:rPr>
-          <w:i/>
-        </w:rPr>
-      </w:pPr>
-      <w:r>
-        <w:rPr>
-          <w:i/>
-          <w:iCs/>
-        </w:rPr>
-        <w:t>The Church of Jesus Christ of Latter-day Saints</w:t>
-      </w:r>
-      <w:r>
-        <w:rPr>
-          <w:iCs/>
-        </w:rPr>
-        <w:tab/>
-      </w:r>
-      <w:r>
-        <w:rPr>
-          <w:i/>
-          <w:iCs/>
-        </w:rPr>
-        <w:t>Riverton, UT</w:t>
+          <w:sz w:val="22"/>
+          <w:szCs w:val="22"/>
+        </w:rPr>
+      </w:pPr>
+      <w:r>
+        <w:rPr>
+          <w:rFonts w:eastAsia="Times New Roman"/>
+          <w:sz w:val="22"/>
+          <w:szCs w:val="22"/>
+        </w:rPr>
+        <w:t xml:space="preserve">Lead </w:t>
+      </w:r>
+      <w:r>
+        <w:rPr>
+          <w:rFonts w:eastAsia="Times New Roman"/>
+          <w:sz w:val="22"/>
+          <w:szCs w:val="22"/>
+        </w:rPr>
+        <w:t xml:space="preserve">software </w:t>
+      </w:r>
+      <w:r>
+        <w:rPr>
+          <w:rFonts w:eastAsia="Times New Roman"/>
+          <w:sz w:val="22"/>
+          <w:szCs w:val="22"/>
+        </w:rPr>
+        <w:t>development engineer for Event Central and LMS Access Management Portal</w:t>
+      </w:r>
+      <w:r>
+        <w:rPr>
+          <w:rFonts w:eastAsia="Times New Roman"/>
+          <w:sz w:val="22"/>
+          <w:szCs w:val="22"/>
+        </w:rPr>
+        <w:t>, applications used globally with millions of users</w:t>
+      </w:r>
+      <w:r>
+        <w:rPr>
+          <w:rFonts w:eastAsia="Times New Roman"/>
+          <w:sz w:val="22"/>
+          <w:szCs w:val="22"/>
+        </w:rPr>
+        <w:t xml:space="preserve"> (Oracle, </w:t>
+      </w:r>
+      <w:proofErr w:type="spellStart"/>
+      <w:r>
+        <w:rPr>
+          <w:rFonts w:eastAsia="Times New Roman"/>
+          <w:sz w:val="22"/>
+          <w:szCs w:val="22"/>
+        </w:rPr>
+        <w:t>Springboot</w:t>
+      </w:r>
+      <w:proofErr w:type="spellEnd"/>
+      <w:r>
+        <w:rPr>
+          <w:rFonts w:eastAsia="Times New Roman"/>
+          <w:sz w:val="22"/>
+          <w:szCs w:val="22"/>
+        </w:rPr>
+        <w:t xml:space="preserve">, AngularJS) </w:t>
       </w:r>
     </w:p>
     <w:p>
@@ -285,38 +903,93 @@
         </w:numPr>
         <w:rPr>
           <w:rFonts w:eastAsia="Times New Roman"/>
-        </w:rPr>
-      </w:pPr>
-      <w:bookmarkStart w:id="3" w:name="OLE_LINK3"/>
-      <w:r>
-        <w:t>Discovered</w:t>
-      </w:r>
-      <w:r>
-        <w:t xml:space="preserve"> and reported bugs </w:t>
-      </w:r>
-      <w:r>
-        <w:t>for both</w:t>
-      </w:r>
-      <w:r>
-        <w:t xml:space="preserve"> the Gospel Library</w:t>
-      </w:r>
-      <w:r>
-        <w:t xml:space="preserve"> iOS</w:t>
-      </w:r>
-      <w:r>
-        <w:t xml:space="preserve"> application</w:t>
-      </w:r>
-      <w:r>
+          <w:sz w:val="22"/>
+          <w:szCs w:val="22"/>
+        </w:rPr>
+      </w:pPr>
+      <w:r>
+        <w:rPr>
+          <w:rFonts w:eastAsia="Times New Roman"/>
+          <w:sz w:val="22"/>
+          <w:szCs w:val="22"/>
+        </w:rPr>
+        <w:t>Develop</w:t>
+      </w:r>
+      <w:r>
+        <w:rPr>
+          <w:rFonts w:eastAsia="Times New Roman"/>
+          <w:sz w:val="22"/>
+          <w:szCs w:val="22"/>
+        </w:rPr>
+        <w:t>er</w:t>
+      </w:r>
+      <w:r>
+        <w:rPr>
+          <w:rFonts w:eastAsia="Times New Roman"/>
+          <w:sz w:val="22"/>
+          <w:szCs w:val="22"/>
+        </w:rPr>
+        <w:t xml:space="preserve"> team member for Content Central</w:t>
+      </w:r>
+      <w:r>
+        <w:rPr>
+          <w:rFonts w:eastAsia="Times New Roman"/>
+          <w:sz w:val="22"/>
+          <w:szCs w:val="22"/>
+        </w:rPr>
+        <w:t xml:space="preserve">, </w:t>
+      </w:r>
+      <w:r>
+        <w:rPr>
+          <w:rFonts w:eastAsia="Times New Roman"/>
+          <w:sz w:val="22"/>
+          <w:szCs w:val="22"/>
+        </w:rPr>
+        <w:t>designing and</w:t>
+      </w:r>
+      <w:r>
+        <w:rPr>
+          <w:rFonts w:eastAsia="Times New Roman"/>
+          <w:sz w:val="22"/>
+          <w:szCs w:val="22"/>
+        </w:rPr>
+        <w:t xml:space="preserve"> creating new user interfaces, optimizing back-end operations from minutes to seconds, and finding and fixing major security vulnerabilities</w:t>
+      </w:r>
+      <w:r>
+        <w:rPr>
+          <w:rFonts w:eastAsia="Times New Roman"/>
+          <w:sz w:val="22"/>
+          <w:szCs w:val="22"/>
+        </w:rPr>
         <w:t xml:space="preserve"> </w:t>
       </w:r>
       <w:r>
-        <w:t xml:space="preserve">and the </w:t>
-      </w:r>
-      <w:r>
-        <w:t>content publishing system</w:t>
+        <w:rPr>
+          <w:rFonts w:eastAsia="Times New Roman"/>
+          <w:sz w:val="22"/>
+          <w:szCs w:val="22"/>
+        </w:rPr>
+        <w:t xml:space="preserve">(Oracle, </w:t>
+      </w:r>
+      <w:proofErr w:type="spellStart"/>
+      <w:r>
+        <w:rPr>
+          <w:rFonts w:eastAsia="Times New Roman"/>
+          <w:sz w:val="22"/>
+          <w:szCs w:val="22"/>
+        </w:rPr>
+        <w:t>Springboot</w:t>
+      </w:r>
+      <w:proofErr w:type="spellEnd"/>
+      <w:r>
+        <w:rPr>
+          <w:rFonts w:eastAsia="Times New Roman"/>
+          <w:sz w:val="22"/>
+          <w:szCs w:val="22"/>
+        </w:rPr>
+        <w:t>, AngularJS)</w:t>
       </w:r>
     </w:p>
-    <w:bookmarkEnd w:id="3"/>
     <w:p>
       <w:pPr>
         <w:pStyle w:val="ListParagraph"/>
@@ -326,68 +999,363 @@
         </w:numPr>
         <w:rPr>
           <w:rFonts w:eastAsia="Times New Roman"/>
-        </w:rPr>
-      </w:pPr>
-      <w:r>
-        <w:rPr>
-          <w:rFonts w:eastAsia="Times New Roman"/>
-        </w:rPr>
-        <w:t>Developed</w:t>
-      </w:r>
-      <w:r>
-        <w:rPr>
-          <w:rFonts w:eastAsia="Times New Roman"/>
-        </w:rPr>
-        <w:t xml:space="preserve"> software in</w:t>
-      </w:r>
-      <w:r>
-        <w:rPr>
-          <w:rFonts w:eastAsia="Times New Roman"/>
-        </w:rPr>
-        <w:t xml:space="preserve"> Java</w:t>
-      </w:r>
-      <w:r>
-        <w:rPr>
-          <w:rFonts w:eastAsia="Times New Roman"/>
-        </w:rPr>
-        <w:t xml:space="preserve"> to</w:t>
-      </w:r>
-      <w:r>
-        <w:rPr>
-          <w:rFonts w:eastAsia="Times New Roman"/>
-        </w:rPr>
-        <w:t xml:space="preserve"> automate the process of testing the content publishing system</w:t>
-      </w:r>
+          <w:sz w:val="22"/>
+          <w:szCs w:val="22"/>
+        </w:rPr>
+      </w:pPr>
+      <w:r>
+        <w:rPr>
+          <w:rFonts w:eastAsia="Times New Roman"/>
+          <w:sz w:val="22"/>
+          <w:szCs w:val="22"/>
+        </w:rPr>
+        <w:t>Developer team member for Titan, playing a role in system architecture</w:t>
+      </w:r>
+      <w:r>
+        <w:rPr>
+          <w:rFonts w:eastAsia="Times New Roman"/>
+          <w:sz w:val="22"/>
+          <w:szCs w:val="22"/>
+        </w:rPr>
+        <w:t>, DB schema,</w:t>
+      </w:r>
+      <w:r>
+        <w:rPr>
+          <w:rFonts w:eastAsia="Times New Roman"/>
+          <w:sz w:val="22"/>
+          <w:szCs w:val="22"/>
+        </w:rPr>
+        <w:t xml:space="preserve"> and API design</w:t>
+      </w:r>
+      <w:r>
+        <w:rPr>
+          <w:rFonts w:eastAsia="Times New Roman"/>
+          <w:sz w:val="22"/>
+          <w:szCs w:val="22"/>
+        </w:rPr>
+        <w:t xml:space="preserve"> </w:t>
+      </w:r>
+      <w:r>
+        <w:rPr>
+          <w:rFonts w:eastAsia="Times New Roman"/>
+          <w:sz w:val="22"/>
+          <w:szCs w:val="22"/>
+        </w:rPr>
+        <w:t>(Oracle</w:t>
+      </w:r>
+      <w:r>
+        <w:rPr>
+          <w:rFonts w:eastAsia="Times New Roman"/>
+          <w:sz w:val="22"/>
+          <w:szCs w:val="22"/>
+        </w:rPr>
+        <w:t xml:space="preserve">, </w:t>
+      </w:r>
+      <w:proofErr w:type="spellStart"/>
+      <w:r>
+        <w:rPr>
+          <w:rFonts w:eastAsia="Times New Roman"/>
+          <w:sz w:val="22"/>
+          <w:szCs w:val="22"/>
+        </w:rPr>
+        <w:t>Marklogic</w:t>
+      </w:r>
+      <w:proofErr w:type="spellEnd"/>
+      <w:r>
+        <w:rPr>
+          <w:rFonts w:eastAsia="Times New Roman"/>
+          <w:sz w:val="22"/>
+          <w:szCs w:val="22"/>
+        </w:rPr>
+        <w:t xml:space="preserve"> Elastic Search</w:t>
+      </w:r>
+      <w:r>
+        <w:rPr>
+          <w:rFonts w:eastAsia="Times New Roman"/>
+          <w:sz w:val="22"/>
+          <w:szCs w:val="22"/>
+        </w:rPr>
+        <w:t xml:space="preserve">, </w:t>
+      </w:r>
+      <w:proofErr w:type="spellStart"/>
+      <w:r>
+        <w:rPr>
+          <w:rFonts w:eastAsia="Times New Roman"/>
+          <w:sz w:val="22"/>
+          <w:szCs w:val="22"/>
+        </w:rPr>
+        <w:t>Springboot</w:t>
+      </w:r>
+      <w:proofErr w:type="spellEnd"/>
+      <w:r>
+        <w:rPr>
+          <w:rFonts w:eastAsia="Times New Roman"/>
+          <w:sz w:val="22"/>
+          <w:szCs w:val="22"/>
+        </w:rPr>
+        <w:t>, AngularJS</w:t>
+      </w:r>
+      <w:r>
+        <w:rPr>
+          <w:rFonts w:eastAsia="Times New Roman"/>
+          <w:sz w:val="22"/>
+          <w:szCs w:val="22"/>
+        </w:rPr>
+        <w:t>, AWS</w:t>
+      </w:r>
+      <w:r>
+        <w:rPr>
+          <w:rFonts w:eastAsia="Times New Roman"/>
+          <w:sz w:val="22"/>
+          <w:szCs w:val="22"/>
+        </w:rPr>
+        <w:t>)</w:t>
+      </w:r>
+    </w:p>
+    <w:p>
+      <w:pPr>
+        <w:pStyle w:val="ListParagraph"/>
+        <w:numPr>
+          <w:ilvl w:val="0"/>
+          <w:numId w:val="1"/>
+        </w:numPr>
+        <w:rPr>
+          <w:rFonts w:eastAsia="Times New Roman"/>
+          <w:sz w:val="22"/>
+          <w:szCs w:val="22"/>
+        </w:rPr>
+      </w:pPr>
+      <w:r>
+        <w:rPr>
+          <w:rFonts w:eastAsia="Times New Roman"/>
+          <w:sz w:val="22"/>
+          <w:szCs w:val="22"/>
+        </w:rPr>
+        <w:t>Maintained, modified, and integrated Event Central with Content Central</w:t>
+      </w:r>
+    </w:p>
+    <w:p>
+      <w:pPr>
+        <w:pStyle w:val="ListParagraph"/>
+        <w:numPr>
+          <w:ilvl w:val="0"/>
+          <w:numId w:val="1"/>
+        </w:numPr>
+        <w:rPr>
+          <w:rFonts w:eastAsia="Times New Roman"/>
+          <w:sz w:val="22"/>
+          <w:szCs w:val="22"/>
+        </w:rPr>
+      </w:pPr>
+      <w:r>
+        <w:rPr>
+          <w:rFonts w:eastAsia="Times New Roman"/>
+          <w:sz w:val="22"/>
+          <w:szCs w:val="22"/>
+        </w:rPr>
+        <w:t>Started LMS Access Management Portal from scratch, leading the organization with a new application architecture</w:t>
+      </w:r>
+      <w:r>
+        <w:rPr>
+          <w:rFonts w:eastAsia="Times New Roman"/>
+          <w:sz w:val="22"/>
+          <w:szCs w:val="22"/>
+        </w:rPr>
+        <w:t xml:space="preserve"> </w:t>
+      </w:r>
+      <w:r>
+        <w:rPr>
+          <w:rFonts w:eastAsia="Times New Roman"/>
+          <w:sz w:val="22"/>
+          <w:szCs w:val="22"/>
+        </w:rPr>
+        <w:t>(</w:t>
+      </w:r>
+      <w:r>
+        <w:rPr>
+          <w:rFonts w:eastAsia="Times New Roman"/>
+          <w:sz w:val="22"/>
+          <w:szCs w:val="22"/>
+        </w:rPr>
+        <w:t>SQL Server</w:t>
+      </w:r>
+      <w:r>
+        <w:rPr>
+          <w:rFonts w:eastAsia="Times New Roman"/>
+          <w:sz w:val="22"/>
+          <w:szCs w:val="22"/>
+        </w:rPr>
+        <w:t xml:space="preserve">, </w:t>
+      </w:r>
+      <w:proofErr w:type="spellStart"/>
+      <w:r>
+        <w:rPr>
+          <w:rFonts w:eastAsia="Times New Roman"/>
+          <w:sz w:val="22"/>
+          <w:szCs w:val="22"/>
+        </w:rPr>
+        <w:t>Springboot</w:t>
+      </w:r>
+      <w:proofErr w:type="spellEnd"/>
+      <w:r>
+        <w:rPr>
+          <w:rFonts w:eastAsia="Times New Roman"/>
+          <w:sz w:val="22"/>
+          <w:szCs w:val="22"/>
+        </w:rPr>
+        <w:t>, Angular)</w:t>
+      </w:r>
+    </w:p>
+    <w:p>
+      <w:pPr>
+        <w:pStyle w:val="ListParagraph"/>
+        <w:numPr>
+          <w:ilvl w:val="0"/>
+          <w:numId w:val="1"/>
+        </w:numPr>
+        <w:rPr>
+          <w:rFonts w:eastAsia="Times New Roman"/>
+          <w:sz w:val="22"/>
+          <w:szCs w:val="22"/>
+        </w:rPr>
+      </w:pPr>
+      <w:r>
+        <w:rPr>
+          <w:rFonts w:eastAsia="Times New Roman"/>
+          <w:sz w:val="22"/>
+          <w:szCs w:val="22"/>
+        </w:rPr>
+        <w:t>Authored two metadata migration tools as part of an upgrade from AEM 6.2 to AEM 6.4</w:t>
+      </w:r>
+      <w:r>
+        <w:rPr>
+          <w:rFonts w:eastAsia="Times New Roman"/>
+          <w:sz w:val="22"/>
+          <w:szCs w:val="22"/>
+        </w:rPr>
+        <w:t xml:space="preserve"> </w:t>
+      </w:r>
+      <w:r>
+        <w:rPr>
+          <w:rFonts w:eastAsia="Times New Roman"/>
+          <w:sz w:val="22"/>
+          <w:szCs w:val="22"/>
+        </w:rPr>
+        <w:t>(</w:t>
+      </w:r>
+      <w:r>
+        <w:rPr>
+          <w:rFonts w:eastAsia="Times New Roman"/>
+          <w:sz w:val="22"/>
+          <w:szCs w:val="22"/>
+        </w:rPr>
+        <w:t>SQLite</w:t>
+      </w:r>
+      <w:r>
+        <w:rPr>
+          <w:rFonts w:eastAsia="Times New Roman"/>
+          <w:sz w:val="22"/>
+          <w:szCs w:val="22"/>
+        </w:rPr>
+        <w:t xml:space="preserve">, </w:t>
+      </w:r>
+      <w:proofErr w:type="spellStart"/>
+      <w:r>
+        <w:rPr>
+          <w:rFonts w:eastAsia="Times New Roman"/>
+          <w:sz w:val="22"/>
+          <w:szCs w:val="22"/>
+        </w:rPr>
+        <w:t>Springboot</w:t>
+      </w:r>
+      <w:proofErr w:type="spellEnd"/>
+      <w:r>
+        <w:rPr>
+          <w:rFonts w:eastAsia="Times New Roman"/>
+          <w:sz w:val="22"/>
+          <w:szCs w:val="22"/>
+        </w:rPr>
+        <w:t>, Angular)</w:t>
+      </w:r>
+    </w:p>
+    <w:p>
+      <w:pPr>
+        <w:pStyle w:val="ListParagraph"/>
+        <w:numPr>
+          <w:ilvl w:val="0"/>
+          <w:numId w:val="1"/>
+        </w:numPr>
+        <w:rPr>
+          <w:rFonts w:eastAsia="Times New Roman"/>
+          <w:sz w:val="22"/>
+          <w:szCs w:val="22"/>
+        </w:rPr>
+      </w:pPr>
+      <w:r>
+        <w:rPr>
+          <w:rFonts w:eastAsia="Times New Roman"/>
+          <w:sz w:val="22"/>
+          <w:szCs w:val="22"/>
+        </w:rPr>
+        <w:t>Contributor to various other code projects in the organization</w:t>
+      </w:r>
+      <w:r>
+        <w:rPr>
+          <w:rFonts w:eastAsia="Times New Roman"/>
+          <w:sz w:val="22"/>
+          <w:szCs w:val="22"/>
+        </w:rPr>
+        <w:t xml:space="preserve"> (QA Automation, microservices)</w:t>
+      </w:r>
+      <w:bookmarkStart w:id="2" w:name="_GoBack"/>
+      <w:bookmarkEnd w:id="2"/>
     </w:p>
     <w:p>
       <w:pPr>
         <w:tabs>
           <w:tab w:val="right" w:pos="9900"/>
         </w:tabs>
-      </w:pPr>
-      <w:r>
         <w:rPr>
           <w:b/>
-        </w:rPr>
-        <w:t xml:space="preserve">Sales Associate </w:t>
-      </w:r>
+          <w:sz w:val="22"/>
+          <w:szCs w:val="22"/>
+        </w:rPr>
+      </w:pPr>
       <w:r>
         <w:rPr>
           <w:b/>
+          <w:bCs/>
+          <w:sz w:val="22"/>
+          <w:szCs w:val="22"/>
+        </w:rPr>
+        <w:t xml:space="preserve">Quality Assurance </w:t>
+      </w:r>
+      <w:r>
+        <w:rPr>
+          <w:b/>
+          <w:bCs/>
+          <w:sz w:val="22"/>
+          <w:szCs w:val="22"/>
+        </w:rPr>
+        <w:t>Engineer</w:t>
+      </w:r>
+      <w:r>
+        <w:rPr>
+          <w:b/>
+          <w:bCs/>
+          <w:sz w:val="22"/>
+          <w:szCs w:val="22"/>
         </w:rPr>
         <w:tab/>
       </w:r>
       <w:r>
         <w:rPr>
           <w:b/>
-        </w:rPr>
-        <w:t xml:space="preserve">April 2013 – </w:t>
-      </w:r>
-      <w:r>
-        <w:rPr>
-          <w:b/>
-        </w:rPr>
-        <w:t>February 2017</w:t>
+          <w:bCs/>
+          <w:sz w:val="22"/>
+          <w:szCs w:val="22"/>
+        </w:rPr>
+        <w:t>0.5</w:t>
       </w:r>
     </w:p>
     <w:p>
@@ -395,16 +1363,231 @@
         <w:tabs>
           <w:tab w:val="right" w:pos="9900"/>
         </w:tabs>
-      </w:pPr>
-      <w:r>
         <w:rPr>
           <w:i/>
-        </w:rPr>
-        <w:t xml:space="preserve">Dillard’s </w:t>
-      </w:r>
+          <w:sz w:val="22"/>
+          <w:szCs w:val="22"/>
+        </w:rPr>
+      </w:pPr>
       <w:r>
         <w:rPr>
           <w:i/>
+          <w:iCs/>
+          <w:sz w:val="22"/>
+          <w:szCs w:val="22"/>
+        </w:rPr>
+        <w:t>The Church of Jesus Christ of Latter-day Saints</w:t>
+      </w:r>
+      <w:r>
+        <w:rPr>
+          <w:iCs/>
+          <w:sz w:val="22"/>
+          <w:szCs w:val="22"/>
+        </w:rPr>
+        <w:tab/>
+      </w:r>
+      <w:r>
+        <w:rPr>
+          <w:i/>
+          <w:iCs/>
+          <w:sz w:val="22"/>
+          <w:szCs w:val="22"/>
+        </w:rPr>
+        <w:t>Riverton, UT</w:t>
+      </w:r>
+    </w:p>
+    <w:p>
+      <w:pPr>
+        <w:pStyle w:val="ListParagraph"/>
+        <w:numPr>
+          <w:ilvl w:val="0"/>
+          <w:numId w:val="1"/>
+        </w:numPr>
+        <w:rPr>
+          <w:rFonts w:eastAsia="Times New Roman"/>
+          <w:sz w:val="22"/>
+          <w:szCs w:val="22"/>
+        </w:rPr>
+      </w:pPr>
+      <w:bookmarkStart w:id="3" w:name="OLE_LINK3"/>
+      <w:r>
+        <w:rPr>
+          <w:sz w:val="22"/>
+          <w:szCs w:val="22"/>
+        </w:rPr>
+        <w:t>Discovered</w:t>
+      </w:r>
+      <w:r>
+        <w:rPr>
+          <w:sz w:val="22"/>
+          <w:szCs w:val="22"/>
+        </w:rPr>
+        <w:t xml:space="preserve"> and reported bugs </w:t>
+      </w:r>
+      <w:r>
+        <w:rPr>
+          <w:sz w:val="22"/>
+          <w:szCs w:val="22"/>
+        </w:rPr>
+        <w:t xml:space="preserve">for </w:t>
+      </w:r>
+      <w:r>
+        <w:rPr>
+          <w:sz w:val="22"/>
+          <w:szCs w:val="22"/>
+        </w:rPr>
+        <w:t>the Gospel Library</w:t>
+      </w:r>
+      <w:r>
+        <w:rPr>
+          <w:sz w:val="22"/>
+          <w:szCs w:val="22"/>
+        </w:rPr>
+        <w:t xml:space="preserve"> iOS application</w:t>
+      </w:r>
+      <w:r>
+        <w:rPr>
+          <w:sz w:val="22"/>
+          <w:szCs w:val="22"/>
+        </w:rPr>
+        <w:t xml:space="preserve"> with millions of users</w:t>
+      </w:r>
+      <w:r>
+        <w:rPr>
+          <w:sz w:val="22"/>
+          <w:szCs w:val="22"/>
+        </w:rPr>
+        <w:t xml:space="preserve"> and </w:t>
+      </w:r>
+      <w:r>
+        <w:rPr>
+          <w:sz w:val="22"/>
+          <w:szCs w:val="22"/>
+        </w:rPr>
+        <w:t>Content Central</w:t>
+      </w:r>
+    </w:p>
+    <w:bookmarkEnd w:id="3"/>
+    <w:p>
+      <w:pPr>
+        <w:pStyle w:val="ListParagraph"/>
+        <w:numPr>
+          <w:ilvl w:val="0"/>
+          <w:numId w:val="1"/>
+        </w:numPr>
+        <w:rPr>
+          <w:rFonts w:eastAsia="Times New Roman"/>
+          <w:sz w:val="22"/>
+          <w:szCs w:val="22"/>
+        </w:rPr>
+      </w:pPr>
+      <w:r>
+        <w:rPr>
+          <w:rFonts w:eastAsia="Times New Roman"/>
+          <w:sz w:val="22"/>
+          <w:szCs w:val="22"/>
+        </w:rPr>
+        <w:t>Developed</w:t>
+      </w:r>
+      <w:r>
+        <w:rPr>
+          <w:rFonts w:eastAsia="Times New Roman"/>
+          <w:sz w:val="22"/>
+          <w:szCs w:val="22"/>
+        </w:rPr>
+        <w:t xml:space="preserve"> software in</w:t>
+      </w:r>
+      <w:r>
+        <w:rPr>
+          <w:rFonts w:eastAsia="Times New Roman"/>
+          <w:sz w:val="22"/>
+          <w:szCs w:val="22"/>
+        </w:rPr>
+        <w:t xml:space="preserve"> Java</w:t>
+      </w:r>
+      <w:r>
+        <w:rPr>
+          <w:rFonts w:eastAsia="Times New Roman"/>
+          <w:sz w:val="22"/>
+          <w:szCs w:val="22"/>
+        </w:rPr>
+        <w:t xml:space="preserve"> to</w:t>
+      </w:r>
+      <w:r>
+        <w:rPr>
+          <w:rFonts w:eastAsia="Times New Roman"/>
+          <w:sz w:val="22"/>
+          <w:szCs w:val="22"/>
+        </w:rPr>
+        <w:t xml:space="preserve"> automate the process of </w:t>
+      </w:r>
+      <w:r>
+        <w:rPr>
+          <w:rFonts w:eastAsia="Times New Roman"/>
+          <w:sz w:val="22"/>
+          <w:szCs w:val="22"/>
+        </w:rPr>
+        <w:t>quality assurance testing</w:t>
+      </w:r>
+    </w:p>
+    <w:p>
+      <w:pPr>
+        <w:tabs>
+          <w:tab w:val="right" w:pos="9900"/>
+        </w:tabs>
+        <w:rPr>
+          <w:sz w:val="22"/>
+          <w:szCs w:val="22"/>
+        </w:rPr>
+      </w:pPr>
+      <w:r>
+        <w:rPr>
+          <w:b/>
+          <w:sz w:val="22"/>
+          <w:szCs w:val="22"/>
+        </w:rPr>
+        <w:t>Sales Associate</w:t>
+      </w:r>
+      <w:r>
+        <w:rPr>
+          <w:b/>
+          <w:sz w:val="22"/>
+          <w:szCs w:val="22"/>
+        </w:rPr>
+        <w:tab/>
+      </w:r>
+      <w:r>
+        <w:rPr>
+          <w:b/>
+          <w:sz w:val="22"/>
+          <w:szCs w:val="22"/>
+        </w:rPr>
+        <w:t>4</w:t>
+      </w:r>
+    </w:p>
+    <w:p>
+      <w:pPr>
+        <w:tabs>
+          <w:tab w:val="right" w:pos="9900"/>
+        </w:tabs>
+        <w:rPr>
+          <w:sz w:val="22"/>
+          <w:szCs w:val="22"/>
+        </w:rPr>
+      </w:pPr>
+      <w:r>
+        <w:rPr>
+          <w:i/>
+          <w:sz w:val="22"/>
+          <w:szCs w:val="22"/>
+        </w:rPr>
+        <w:t>Dillard’s</w:t>
+      </w:r>
+      <w:r>
+        <w:rPr>
+          <w:i/>
+          <w:sz w:val="22"/>
+          <w:szCs w:val="22"/>
         </w:rPr>
         <w:tab/>
         <w:t>Idaho Falls, ID</w:t>
@@ -420,24 +1603,59 @@
         <w:tabs>
           <w:tab w:val="right" w:pos="9360"/>
         </w:tabs>
-      </w:pPr>
-      <w:r>
-        <w:t>Exceeded</w:t>
-      </w:r>
-      <w:r>
-        <w:t xml:space="preserve"> sales goals, </w:t>
-      </w:r>
-      <w:r>
-        <w:t>qualified</w:t>
-      </w:r>
-      <w:r>
-        <w:t xml:space="preserve"> for</w:t>
-      </w:r>
-      <w:r>
-        <w:t xml:space="preserve"> and received</w:t>
-      </w:r>
-      <w:r>
-        <w:t xml:space="preserve"> compensation increase</w:t>
+        <w:rPr>
+          <w:sz w:val="22"/>
+          <w:szCs w:val="22"/>
+        </w:rPr>
+      </w:pPr>
+      <w:r>
+        <w:rPr>
+          <w:sz w:val="22"/>
+          <w:szCs w:val="22"/>
+        </w:rPr>
+        <w:t>Trained new employees on how to use IBM computer systems for sales</w:t>
+      </w:r>
+      <w:r>
+        <w:rPr>
+          <w:sz w:val="22"/>
+          <w:szCs w:val="22"/>
+        </w:rPr>
+        <w:t>,</w:t>
+      </w:r>
+      <w:r>
+        <w:rPr>
+          <w:sz w:val="22"/>
+          <w:szCs w:val="22"/>
+        </w:rPr>
+        <w:t xml:space="preserve"> orders</w:t>
+      </w:r>
+      <w:r>
+        <w:rPr>
+          <w:sz w:val="22"/>
+          <w:szCs w:val="22"/>
+        </w:rPr>
+        <w:t>, and inventory operations</w:t>
+      </w:r>
+      <w:r>
+        <w:rPr>
+          <w:sz w:val="22"/>
+          <w:szCs w:val="22"/>
+        </w:rPr>
+        <w:t xml:space="preserve"> between stores</w:t>
+      </w:r>
+      <w:r>
+        <w:rPr>
+          <w:sz w:val="22"/>
+          <w:szCs w:val="22"/>
+        </w:rPr>
+        <w:t>;</w:t>
+      </w:r>
+      <w:r>
+        <w:rPr>
+          <w:sz w:val="22"/>
+          <w:szCs w:val="22"/>
+        </w:rPr>
+        <w:t xml:space="preserve"> how to mark tailored clothing for alterations</w:t>
       </w:r>
     </w:p>
     <w:p>
@@ -450,9 +1668,31 @@
         <w:tabs>
           <w:tab w:val="right" w:pos="9360"/>
         </w:tabs>
-      </w:pPr>
-      <w:r>
-        <w:t>Built reputation with customers</w:t>
+        <w:rPr>
+          <w:sz w:val="22"/>
+          <w:szCs w:val="22"/>
+        </w:rPr>
+      </w:pPr>
+      <w:r>
+        <w:rPr>
+          <w:sz w:val="22"/>
+          <w:szCs w:val="22"/>
+        </w:rPr>
+        <w:t>Occasionally repaired IBM P</w:t>
+      </w:r>
+      <w:r>
+        <w:rPr>
+          <w:sz w:val="22"/>
+          <w:szCs w:val="22"/>
+        </w:rPr>
+        <w:t>oint of Sale</w:t>
+      </w:r>
+      <w:r>
+        <w:rPr>
+          <w:sz w:val="22"/>
+          <w:szCs w:val="22"/>
+        </w:rPr>
+        <w:t xml:space="preserve"> machines</w:t>
       </w:r>
     </w:p>
     <w:p>
@@ -460,19 +1700,34 @@
         <w:tabs>
           <w:tab w:val="right" w:pos="9900"/>
         </w:tabs>
+        <w:rPr>
+          <w:sz w:val="22"/>
+          <w:szCs w:val="22"/>
+        </w:rPr>
       </w:pPr>
       <w:r>
         <w:rPr>
           <w:b/>
-        </w:rPr>
-        <w:t xml:space="preserve">Host </w:t>
+          <w:sz w:val="22"/>
+          <w:szCs w:val="22"/>
+        </w:rPr>
+        <w:t>Host</w:t>
       </w:r>
       <w:r>
         <w:rPr>
           <w:b/>
+          <w:sz w:val="22"/>
+          <w:szCs w:val="22"/>
         </w:rPr>
         <w:tab/>
-        <w:t>August – December 2013</w:t>
+      </w:r>
+      <w:r>
+        <w:rPr>
+          <w:b/>
+          <w:sz w:val="22"/>
+          <w:szCs w:val="22"/>
+        </w:rPr>
+        <w:t>0.5</w:t>
       </w:r>
     </w:p>
     <w:p>
@@ -480,32 +1735,27 @@
         <w:tabs>
           <w:tab w:val="right" w:pos="9900"/>
         </w:tabs>
+        <w:rPr>
+          <w:sz w:val="22"/>
+          <w:szCs w:val="22"/>
+        </w:rPr>
       </w:pPr>
       <w:r>
         <w:rPr>
           <w:i/>
+          <w:sz w:val="22"/>
+          <w:szCs w:val="22"/>
         </w:rPr>
         <w:t>Fieldwork Phoenix</w:t>
       </w:r>
       <w:r>
         <w:rPr>
           <w:i/>
+          <w:sz w:val="22"/>
+          <w:szCs w:val="22"/>
         </w:rPr>
         <w:tab/>
-      </w:r>
-      <w:proofErr w:type="spellStart"/>
-      <w:r>
-        <w:rPr>
-          <w:i/>
-        </w:rPr>
-        <w:t>Phoenix</w:t>
-      </w:r>
-      <w:proofErr w:type="spellEnd"/>
-      <w:r>
-        <w:rPr>
-          <w:i/>
-        </w:rPr>
-        <w:t>, AZ</w:t>
+        <w:t>Phoenix, AZ</w:t>
       </w:r>
     </w:p>
     <w:p>
@@ -518,9 +1768,66 @@
         <w:tabs>
           <w:tab w:val="right" w:pos="9360"/>
         </w:tabs>
-      </w:pPr>
-      <w:r>
-        <w:t>Exceeded expectations by providing host services to high profile clients</w:t>
+        <w:rPr>
+          <w:sz w:val="22"/>
+          <w:szCs w:val="22"/>
+        </w:rPr>
+      </w:pPr>
+      <w:r>
+        <w:rPr>
+          <w:sz w:val="22"/>
+          <w:szCs w:val="22"/>
+        </w:rPr>
+        <w:t>Helped clients with all their needs including technical support and management of</w:t>
+      </w:r>
+      <w:r>
+        <w:rPr>
+          <w:sz w:val="22"/>
+          <w:szCs w:val="22"/>
+        </w:rPr>
+        <w:t xml:space="preserve"> complex</w:t>
+      </w:r>
+      <w:r>
+        <w:rPr>
+          <w:sz w:val="22"/>
+          <w:szCs w:val="22"/>
+        </w:rPr>
+        <w:t>,</w:t>
+      </w:r>
+      <w:r>
+        <w:rPr>
+          <w:sz w:val="22"/>
+          <w:szCs w:val="22"/>
+        </w:rPr>
+        <w:t xml:space="preserve"> </w:t>
+      </w:r>
+      <w:r>
+        <w:rPr>
+          <w:sz w:val="22"/>
+          <w:szCs w:val="22"/>
+        </w:rPr>
+        <w:t>high-end</w:t>
+      </w:r>
+      <w:r>
+        <w:rPr>
+          <w:sz w:val="22"/>
+          <w:szCs w:val="22"/>
+        </w:rPr>
+        <w:t xml:space="preserve"> </w:t>
+      </w:r>
+      <w:r>
+        <w:rPr>
+          <w:sz w:val="22"/>
+          <w:szCs w:val="22"/>
+        </w:rPr>
+        <w:t>audio and video</w:t>
+      </w:r>
+      <w:r>
+        <w:rPr>
+          <w:sz w:val="22"/>
+          <w:szCs w:val="22"/>
+        </w:rPr>
+        <w:t xml:space="preserve"> recording and networking equipment</w:t>
       </w:r>
     </w:p>
     <w:p>
@@ -533,9 +1840,58 @@
         <w:tabs>
           <w:tab w:val="right" w:pos="9360"/>
         </w:tabs>
-      </w:pPr>
-      <w:r>
-        <w:t>Assisted clients by managing focus sessions for classified research</w:t>
+        <w:rPr>
+          <w:sz w:val="22"/>
+          <w:szCs w:val="22"/>
+        </w:rPr>
+      </w:pPr>
+      <w:r>
+        <w:rPr>
+          <w:sz w:val="22"/>
+          <w:szCs w:val="22"/>
+        </w:rPr>
+        <w:t>Provided</w:t>
+      </w:r>
+      <w:r>
+        <w:rPr>
+          <w:sz w:val="22"/>
+          <w:szCs w:val="22"/>
+        </w:rPr>
+        <w:t xml:space="preserve"> host services to high profile clients</w:t>
+      </w:r>
+      <w:r>
+        <w:rPr>
+          <w:sz w:val="22"/>
+          <w:szCs w:val="22"/>
+        </w:rPr>
+        <w:t xml:space="preserve">, </w:t>
+      </w:r>
+      <w:r>
+        <w:rPr>
+          <w:sz w:val="22"/>
+          <w:szCs w:val="22"/>
+        </w:rPr>
+        <w:t>managing focus sessions for classified research</w:t>
+      </w:r>
+    </w:p>
+    <w:p>
+      <w:pPr>
+        <w:pBdr>
+          <w:bottom w:val="single" w:sz="6" w:space="1" w:color="auto"/>
+        </w:pBdr>
+        <w:rPr>
+          <w:b/>
+          <w:sz w:val="22"/>
+          <w:szCs w:val="22"/>
+        </w:rPr>
+      </w:pPr>
+      <w:r>
+        <w:rPr>
+          <w:b/>
+          <w:sz w:val="22"/>
+          <w:szCs w:val="22"/>
+        </w:rPr>
+        <w:t>Education</w:t>
       </w:r>
     </w:p>
     <w:p>
@@ -543,19 +1899,52 @@
         <w:tabs>
           <w:tab w:val="right" w:pos="9900"/>
         </w:tabs>
-      </w:pPr>
-      <w:r>
         <w:rPr>
           <w:b/>
-        </w:rPr>
-        <w:t>Customer Service Representative</w:t>
-      </w:r>
+          <w:sz w:val="22"/>
+          <w:szCs w:val="22"/>
+        </w:rPr>
+      </w:pPr>
       <w:r>
         <w:rPr>
           <w:b/>
+          <w:sz w:val="22"/>
+          <w:szCs w:val="22"/>
+        </w:rPr>
+        <w:t>Brigham Yo</w:t>
+      </w:r>
+      <w:r>
+        <w:rPr>
+          <w:b/>
+          <w:sz w:val="22"/>
+          <w:szCs w:val="22"/>
+        </w:rPr>
+        <w:t xml:space="preserve">ung University-Idaho </w:t>
+      </w:r>
+      <w:r>
+        <w:rPr>
+          <w:b/>
+          <w:sz w:val="22"/>
+          <w:szCs w:val="22"/>
         </w:rPr>
         <w:tab/>
-        <w:t>February – May 2010, July – December 2012</w:t>
+        <w:t>Graduatio</w:t>
+      </w:r>
+      <w:r>
+        <w:rPr>
+          <w:b/>
+          <w:sz w:val="22"/>
+          <w:szCs w:val="22"/>
+        </w:rPr>
+        <w:t>n</w:t>
+      </w:r>
+      <w:r>
+        <w:rPr>
+          <w:b/>
+          <w:sz w:val="22"/>
+          <w:szCs w:val="22"/>
+        </w:rPr>
+        <w:t>: December 2016</w:t>
       </w:r>
     </w:p>
     <w:p>
@@ -563,133 +1952,24 @@
         <w:tabs>
           <w:tab w:val="right" w:pos="9900"/>
         </w:tabs>
+        <w:rPr>
+          <w:sz w:val="22"/>
+          <w:szCs w:val="22"/>
+        </w:rPr>
       </w:pPr>
       <w:r>
         <w:rPr>
           <w:i/>
-        </w:rPr>
-        <w:t>GC Services</w:t>
+          <w:sz w:val="22"/>
+          <w:szCs w:val="22"/>
+        </w:rPr>
+        <w:t xml:space="preserve">Bachelor of Science in Software Engineering </w:t>
       </w:r>
       <w:r>
         <w:rPr>
           <w:i/>
-        </w:rPr>
-        <w:t xml:space="preserve"> – Apple/Sprint</w:t>
-      </w:r>
-      <w:r>
-        <w:rPr>
-          <w:i/>
-        </w:rPr>
-        <w:tab/>
-        <w:t>Mesa, AZ</w:t>
-      </w:r>
-    </w:p>
-    <w:p>
-      <w:pPr>
-        <w:pStyle w:val="ListParagraph"/>
-        <w:numPr>
-          <w:ilvl w:val="0"/>
-          <w:numId w:val="6"/>
-        </w:numPr>
-        <w:tabs>
-          <w:tab w:val="right" w:pos="9360"/>
-        </w:tabs>
-      </w:pPr>
-      <w:r>
-        <w:t xml:space="preserve">Solved customer </w:t>
-      </w:r>
-      <w:r>
-        <w:t>issues using excellent customer service</w:t>
-      </w:r>
-      <w:r>
-        <w:t xml:space="preserve"> by helping them over the phone</w:t>
-      </w:r>
-    </w:p>
-    <w:p>
-      <w:pPr>
-        <w:pStyle w:val="ListParagraph"/>
-        <w:numPr>
-          <w:ilvl w:val="0"/>
-          <w:numId w:val="6"/>
-        </w:numPr>
-        <w:tabs>
-          <w:tab w:val="right" w:pos="9360"/>
-        </w:tabs>
-      </w:pPr>
-      <w:r>
-        <w:t>Achieved high customer ratings in quality of service and resolution; approximately 9/10</w:t>
-      </w:r>
-    </w:p>
-    <w:p>
-      <w:pPr>
-        <w:pBdr>
-          <w:bottom w:val="single" w:sz="6" w:space="1" w:color="auto"/>
-        </w:pBdr>
-        <w:rPr>
-          <w:b/>
-        </w:rPr>
-      </w:pPr>
-    </w:p>
-    <w:p>
-      <w:pPr>
-        <w:pBdr>
-          <w:bottom w:val="single" w:sz="6" w:space="1" w:color="auto"/>
-        </w:pBdr>
-        <w:rPr>
-          <w:b/>
-        </w:rPr>
-      </w:pPr>
-      <w:r>
-        <w:rPr>
-          <w:b/>
-        </w:rPr>
-        <w:t>Education</w:t>
-      </w:r>
-    </w:p>
-    <w:p>
-      <w:pPr>
-        <w:tabs>
-          <w:tab w:val="right" w:pos="9900"/>
-        </w:tabs>
-        <w:rPr>
-          <w:b/>
-        </w:rPr>
-      </w:pPr>
-      <w:r>
-        <w:rPr>
-          <w:b/>
-        </w:rPr>
-        <w:t xml:space="preserve">Brigham Young University-Idaho </w:t>
-      </w:r>
-      <w:r>
-        <w:rPr>
-          <w:b/>
-        </w:rPr>
-        <w:tab/>
-        <w:t xml:space="preserve">Graduation date: </w:t>
-      </w:r>
-      <w:r>
-        <w:rPr>
-          <w:b/>
-        </w:rPr>
-        <w:t>December 2016</w:t>
-      </w:r>
-    </w:p>
-    <w:p>
-      <w:pPr>
-        <w:tabs>
-          <w:tab w:val="right" w:pos="9900"/>
-        </w:tabs>
-      </w:pPr>
-      <w:r>
-        <w:rPr>
-          <w:i/>
-        </w:rPr>
-        <w:t xml:space="preserve">Bachelor of Science in Software Engineering </w:t>
-      </w:r>
-      <w:r>
-        <w:rPr>
-          <w:i/>
+          <w:sz w:val="22"/>
+          <w:szCs w:val="22"/>
         </w:rPr>
         <w:tab/>
         <w:t>Rexburg, ID</w:t>
@@ -702,15 +1982,17 @@
           <w:ilvl w:val="0"/>
           <w:numId w:val="2"/>
         </w:numPr>
-      </w:pPr>
-      <w:r>
-        <w:t>Relevant coursework: Object-o</w:t>
-      </w:r>
-      <w:r>
-        <w:t>riented Programming, Advanced Data Structures, Software Design and Development</w:t>
-      </w:r>
-      <w:r>
-        <w:t>, Software Engineering, Web Engineering</w:t>
+        <w:rPr>
+          <w:sz w:val="22"/>
+          <w:szCs w:val="22"/>
+        </w:rPr>
+      </w:pPr>
+      <w:r>
+        <w:rPr>
+          <w:sz w:val="22"/>
+          <w:szCs w:val="22"/>
+        </w:rPr>
+        <w:t>Relevant coursework: Object-oriented Programming, Advanced Data Structures, Software Design and Development, Software Engineering, Web Engineering</w:t>
       </w:r>
     </w:p>
     <w:p>
@@ -720,525 +2002,17 @@
           <w:ilvl w:val="0"/>
           <w:numId w:val="2"/>
         </w:numPr>
-      </w:pPr>
-      <w:r>
+        <w:rPr>
+          <w:sz w:val="22"/>
+          <w:szCs w:val="22"/>
+        </w:rPr>
+      </w:pPr>
+      <w:r>
+        <w:rPr>
+          <w:sz w:val="22"/>
+          <w:szCs w:val="22"/>
+        </w:rPr>
         <w:t>Member of Association for Computer Machinery</w:t>
-      </w:r>
-    </w:p>
-    <w:p>
-      <w:pPr>
-        <w:pBdr>
-          <w:bottom w:val="single" w:sz="6" w:space="1" w:color="auto"/>
-        </w:pBdr>
-        <w:rPr>
-          <w:b/>
-        </w:rPr>
-      </w:pPr>
-    </w:p>
-    <w:p>
-      <w:pPr>
-        <w:pBdr>
-          <w:bottom w:val="single" w:sz="6" w:space="1" w:color="auto"/>
-        </w:pBdr>
-      </w:pPr>
-      <w:r>
-        <w:rPr>
-          <w:b/>
-        </w:rPr>
-        <w:t>Skills</w:t>
-      </w:r>
-    </w:p>
-    <w:p>
-      <w:pPr>
-        <w:sectPr>
-          <w:type w:val="continuous"/>
-          <w:pgSz w:w="12240" w:h="15840"/>
-          <w:pgMar w:top="504" w:right="1152" w:bottom="864" w:left="1152" w:header="720" w:footer="720" w:gutter="0"/>
-          <w:cols w:space="720"/>
-          <w:docGrid w:linePitch="360"/>
-        </w:sectPr>
-      </w:pPr>
-    </w:p>
-    <w:p>
-      <w:pPr>
-        <w:rPr>
-          <w:b/>
-        </w:rPr>
-      </w:pPr>
-      <w:r>
-        <w:rPr>
-          <w:b/>
-        </w:rPr>
-        <w:lastRenderedPageBreak/>
-        <w:t>Programs:</w:t>
-      </w:r>
-    </w:p>
-    <w:p>
-      <w:pPr>
-        <w:pStyle w:val="ListParagraph"/>
-        <w:numPr>
-          <w:ilvl w:val="0"/>
-          <w:numId w:val="7"/>
-        </w:numPr>
-      </w:pPr>
-      <w:r>
-        <w:t>IntelliJ IDEA</w:t>
-      </w:r>
-    </w:p>
-    <w:p>
-      <w:pPr>
-        <w:pStyle w:val="ListParagraph"/>
-        <w:numPr>
-          <w:ilvl w:val="0"/>
-          <w:numId w:val="7"/>
-        </w:numPr>
-      </w:pPr>
-      <w:r>
-        <w:t>Eclipse</w:t>
-      </w:r>
-    </w:p>
-    <w:p>
-      <w:pPr>
-        <w:pStyle w:val="ListParagraph"/>
-        <w:numPr>
-          <w:ilvl w:val="0"/>
-          <w:numId w:val="7"/>
-        </w:numPr>
-      </w:pPr>
-      <w:proofErr w:type="spellStart"/>
-      <w:r>
-        <w:t>Xcode</w:t>
-      </w:r>
-      <w:proofErr w:type="spellEnd"/>
-    </w:p>
-    <w:p>
-      <w:pPr>
-        <w:pStyle w:val="ListParagraph"/>
-        <w:numPr>
-          <w:ilvl w:val="0"/>
-          <w:numId w:val="7"/>
-        </w:numPr>
-      </w:pPr>
-      <w:r>
-        <w:t>Linux</w:t>
-      </w:r>
-    </w:p>
-    <w:p>
-      <w:pPr>
-        <w:pStyle w:val="ListParagraph"/>
-        <w:numPr>
-          <w:ilvl w:val="0"/>
-          <w:numId w:val="7"/>
-        </w:numPr>
-      </w:pPr>
-      <w:r>
-        <w:t>Mac OS X</w:t>
-      </w:r>
-    </w:p>
-    <w:p>
-      <w:pPr>
-        <w:pStyle w:val="ListParagraph"/>
-        <w:numPr>
-          <w:ilvl w:val="0"/>
-          <w:numId w:val="7"/>
-        </w:numPr>
-      </w:pPr>
-      <w:r>
-        <w:t>Windows</w:t>
-      </w:r>
-    </w:p>
-    <w:p>
-      <w:pPr>
-        <w:pStyle w:val="ListParagraph"/>
-        <w:numPr>
-          <w:ilvl w:val="0"/>
-          <w:numId w:val="7"/>
-        </w:numPr>
-      </w:pPr>
-      <w:r>
-        <w:t>BASH</w:t>
-      </w:r>
-      <w:r>
-        <w:t>/</w:t>
-      </w:r>
-      <w:proofErr w:type="spellStart"/>
-      <w:r>
-        <w:t>Zsh</w:t>
-      </w:r>
-      <w:proofErr w:type="spellEnd"/>
-    </w:p>
-    <w:p>
-      <w:pPr>
-        <w:rPr>
-          <w:b/>
-        </w:rPr>
-      </w:pPr>
-      <w:r>
-        <w:rPr>
-          <w:b/>
-        </w:rPr>
-        <w:lastRenderedPageBreak/>
-        <w:t>Programming Languages</w:t>
-      </w:r>
-    </w:p>
-    <w:p>
-      <w:pPr>
-        <w:pStyle w:val="ListParagraph"/>
-        <w:numPr>
-          <w:ilvl w:val="0"/>
-          <w:numId w:val="8"/>
-        </w:numPr>
-      </w:pPr>
-      <w:r>
-        <w:t>Java</w:t>
-      </w:r>
-    </w:p>
-    <w:p>
-      <w:pPr>
-        <w:pStyle w:val="ListParagraph"/>
-        <w:numPr>
-          <w:ilvl w:val="0"/>
-          <w:numId w:val="8"/>
-        </w:numPr>
-      </w:pPr>
-      <w:r>
-        <w:t>JavaScript</w:t>
-      </w:r>
-    </w:p>
-    <w:p>
-      <w:pPr>
-        <w:pStyle w:val="ListParagraph"/>
-        <w:numPr>
-          <w:ilvl w:val="0"/>
-          <w:numId w:val="8"/>
-        </w:numPr>
-      </w:pPr>
-      <w:r>
-        <w:t>Python</w:t>
-      </w:r>
-    </w:p>
-    <w:p>
-      <w:pPr>
-        <w:pStyle w:val="ListParagraph"/>
-        <w:numPr>
-          <w:ilvl w:val="0"/>
-          <w:numId w:val="8"/>
-        </w:numPr>
-      </w:pPr>
-      <w:proofErr w:type="spellStart"/>
-      <w:r>
-        <w:t>Lua</w:t>
-      </w:r>
-      <w:proofErr w:type="spellEnd"/>
-    </w:p>
-    <w:p>
-      <w:pPr>
-        <w:pStyle w:val="ListParagraph"/>
-        <w:numPr>
-          <w:ilvl w:val="0"/>
-          <w:numId w:val="8"/>
-        </w:numPr>
-      </w:pPr>
-      <w:r>
-        <w:t>C/C++</w:t>
-      </w:r>
-    </w:p>
-    <w:p>
-      <w:pPr>
-        <w:pStyle w:val="ListParagraph"/>
-        <w:numPr>
-          <w:ilvl w:val="0"/>
-          <w:numId w:val="8"/>
-        </w:numPr>
-      </w:pPr>
-      <w:r>
-        <w:t>PHP</w:t>
-      </w:r>
-    </w:p>
-    <w:p/>
-    <w:p/>
-    <w:p>
-      <w:pPr>
-        <w:rPr>
-          <w:b/>
-        </w:rPr>
-      </w:pPr>
-      <w:r>
-        <w:rPr>
-          <w:b/>
-        </w:rPr>
-        <w:t>Other Languages</w:t>
-      </w:r>
-    </w:p>
-    <w:p>
-      <w:pPr>
-        <w:pStyle w:val="ListParagraph"/>
-        <w:numPr>
-          <w:ilvl w:val="0"/>
-          <w:numId w:val="11"/>
-        </w:numPr>
-      </w:pPr>
-      <w:r>
-        <w:t>XML</w:t>
-      </w:r>
-    </w:p>
-    <w:p>
-      <w:pPr>
-        <w:pStyle w:val="ListParagraph"/>
-        <w:numPr>
-          <w:ilvl w:val="0"/>
-          <w:numId w:val="11"/>
-        </w:numPr>
-      </w:pPr>
-      <w:r>
-        <w:t>HTML5</w:t>
-      </w:r>
-    </w:p>
-    <w:p>
-      <w:pPr>
-        <w:pStyle w:val="ListParagraph"/>
-        <w:numPr>
-          <w:ilvl w:val="0"/>
-          <w:numId w:val="11"/>
-        </w:numPr>
-      </w:pPr>
-      <w:r>
-        <w:t>SQL</w:t>
-      </w:r>
-    </w:p>
-    <w:p>
-      <w:pPr>
-        <w:pStyle w:val="ListParagraph"/>
-        <w:numPr>
-          <w:ilvl w:val="0"/>
-          <w:numId w:val="11"/>
-        </w:numPr>
-      </w:pPr>
-      <w:r>
-        <w:t>BASH</w:t>
-      </w:r>
-    </w:p>
-    <w:p/>
-    <w:p>
-      <w:pPr>
-        <w:sectPr>
-          <w:type w:val="continuous"/>
-          <w:pgSz w:w="12240" w:h="15840"/>
-          <w:pgMar w:top="1440" w:right="1440" w:bottom="1440" w:left="1440" w:header="720" w:footer="720" w:gutter="0"/>
-          <w:cols w:num="3" w:space="135"/>
-          <w:docGrid w:linePitch="360"/>
-        </w:sectPr>
-      </w:pPr>
-    </w:p>
-    <w:p>
-      <w:pPr>
-        <w:tabs>
-          <w:tab w:val="right" w:pos="9360"/>
-        </w:tabs>
-      </w:pPr>
-    </w:p>
-    <w:p>
-      <w:pPr>
-        <w:pBdr>
-          <w:bottom w:val="single" w:sz="6" w:space="1" w:color="auto"/>
-        </w:pBdr>
-        <w:tabs>
-          <w:tab w:val="right" w:pos="9360"/>
-        </w:tabs>
-      </w:pPr>
-      <w:r>
-        <w:rPr>
-          <w:b/>
-        </w:rPr>
-        <w:t>Volunteer Experience</w:t>
-      </w:r>
-    </w:p>
-    <w:p>
-      <w:pPr>
-        <w:tabs>
-          <w:tab w:val="right" w:pos="9900"/>
-        </w:tabs>
-      </w:pPr>
-      <w:r>
-        <w:rPr>
-          <w:b/>
-        </w:rPr>
-        <w:t>Two-year Full-time Volunteer Representative</w:t>
-      </w:r>
-      <w:r>
-        <w:rPr>
-          <w:b/>
-        </w:rPr>
-        <w:tab/>
-        <w:t>May 2010 – May 2012</w:t>
-      </w:r>
-    </w:p>
-    <w:p>
-      <w:pPr>
-        <w:tabs>
-          <w:tab w:val="right" w:pos="9900"/>
-        </w:tabs>
-      </w:pPr>
-      <w:r>
-        <w:rPr>
-          <w:i/>
-        </w:rPr>
-        <w:t>The Church of Jesus Christ of Latter-day Saints</w:t>
-      </w:r>
-      <w:r>
-        <w:rPr>
-          <w:i/>
-        </w:rPr>
-        <w:tab/>
-        <w:t>Atlanta, GA</w:t>
-      </w:r>
-    </w:p>
-    <w:p>
-      <w:pPr>
-        <w:pStyle w:val="ListParagraph"/>
-        <w:numPr>
-          <w:ilvl w:val="0"/>
-          <w:numId w:val="10"/>
-        </w:numPr>
-        <w:tabs>
-          <w:tab w:val="right" w:pos="9360"/>
-        </w:tabs>
-      </w:pPr>
-      <w:r>
-        <w:t>Became advanced in Spanish; speaking, reading, and writing</w:t>
-      </w:r>
-    </w:p>
-    <w:p>
-      <w:pPr>
-        <w:pStyle w:val="ListParagraph"/>
-        <w:numPr>
-          <w:ilvl w:val="0"/>
-          <w:numId w:val="10"/>
-        </w:numPr>
-        <w:tabs>
-          <w:tab w:val="right" w:pos="9360"/>
-        </w:tabs>
-      </w:pPr>
-      <w:r>
-        <w:t>Managed</w:t>
-      </w:r>
-      <w:r>
-        <w:t xml:space="preserve"> and </w:t>
-      </w:r>
-      <w:r>
-        <w:t>trained</w:t>
-      </w:r>
-      <w:r>
-        <w:t xml:space="preserve"> </w:t>
-      </w:r>
-      <w:r>
-        <w:t xml:space="preserve">other volunteers by helping them achieve </w:t>
-      </w:r>
-      <w:r>
-        <w:t>long</w:t>
-      </w:r>
-      <w:r>
-        <w:t>/</w:t>
-      </w:r>
-      <w:r>
-        <w:t>short-</w:t>
-      </w:r>
-      <w:r>
-        <w:t xml:space="preserve">term </w:t>
-      </w:r>
-      <w:r>
-        <w:t>goals</w:t>
-      </w:r>
-    </w:p>
-    <w:p>
-      <w:pPr>
-        <w:tabs>
-          <w:tab w:val="right" w:pos="9900"/>
-        </w:tabs>
-        <w:rPr>
-          <w:b/>
-        </w:rPr>
-      </w:pPr>
-      <w:r>
-        <w:rPr>
-          <w:b/>
-        </w:rPr>
-        <w:t>Eagle Scout</w:t>
-      </w:r>
-      <w:r>
-        <w:rPr>
-          <w:b/>
-        </w:rPr>
-        <w:tab/>
-      </w:r>
-      <w:r>
-        <w:rPr>
-          <w:b/>
-        </w:rPr>
-        <w:t>May 2007</w:t>
-      </w:r>
-    </w:p>
-    <w:p>
-      <w:pPr>
-        <w:tabs>
-          <w:tab w:val="right" w:pos="9900"/>
-        </w:tabs>
-      </w:pPr>
-      <w:r>
-        <w:rPr>
-          <w:i/>
-        </w:rPr>
-        <w:lastRenderedPageBreak/>
-        <w:t>Boy Scouts of America</w:t>
-      </w:r>
-      <w:r>
-        <w:rPr>
-          <w:i/>
-        </w:rPr>
-        <w:tab/>
-        <w:t>Mesa, AZ</w:t>
-      </w:r>
-    </w:p>
-    <w:p>
-      <w:pPr>
-        <w:pStyle w:val="ListParagraph"/>
-        <w:numPr>
-          <w:ilvl w:val="0"/>
-          <w:numId w:val="9"/>
-        </w:numPr>
-        <w:tabs>
-          <w:tab w:val="right" w:pos="9360"/>
-        </w:tabs>
-      </w:pPr>
-      <w:r>
-        <w:t xml:space="preserve">Managed </w:t>
-      </w:r>
-      <w:r>
-        <w:t xml:space="preserve">service </w:t>
-      </w:r>
-      <w:r>
-        <w:t>project involving over 30 people</w:t>
-      </w:r>
-    </w:p>
-    <w:p>
-      <w:pPr>
-        <w:pStyle w:val="ListParagraph"/>
-        <w:numPr>
-          <w:ilvl w:val="0"/>
-          <w:numId w:val="9"/>
-        </w:numPr>
-        <w:tabs>
-          <w:tab w:val="right" w:pos="9360"/>
-        </w:tabs>
-      </w:pPr>
-      <w:r>
-        <w:t xml:space="preserve">Received </w:t>
-      </w:r>
-      <w:r>
-        <w:t xml:space="preserve">paint and cleaning </w:t>
-      </w:r>
-      <w:r>
-        <w:t>supplies as donations from local businesses</w:t>
       </w:r>
     </w:p>
     <w:sectPr>
@@ -1252,9 +2026,47 @@
 </w:document>
 </file>
 
+<file path=word/endnotes.xml><?xml version="1.0" encoding="utf-8"?>
+<w:endnotes xmlns:wpc="http://schemas.microsoft.com/office/word/2010/wordprocessingCanvas" xmlns:cx="http://schemas.microsoft.com/office/drawing/2014/chartex" xmlns:cx1="http://schemas.microsoft.com/office/drawing/2015/9/8/chartex" xmlns:cx2="http://schemas.microsoft.com/office/drawing/2015/10/21/chartex" xmlns:cx3="http://schemas.microsoft.com/office/drawing/2016/5/9/chartex" xmlns:cx4="http://schemas.microsoft.com/office/drawing/2016/5/10/chartex" xmlns:cx5="http://schemas.microsoft.com/office/drawing/2016/5/11/chartex" xmlns:cx6="http://schemas.microsoft.com/office/drawing/2016/5/12/chartex" xmlns:cx7="http://schemas.microsoft.com/office/drawing/2016/5/13/chartex" xmlns:cx8="http://schemas.microsoft.com/office/drawing/2016/5/14/chartex" xmlns:mc="http://schemas.openxmlformats.org/markup-compatibility/2006" xmlns:aink="http://schemas.microsoft.com/office/drawing/2016/ink" xmlns:am3d="http://schemas.microsoft.com/office/drawing/2017/model3d" xmlns:o="urn:schemas-microsoft-com:office:office" xmlns:r="http://schemas.openxmlformats.org/officeDocument/2006/relationships" xmlns:m="http://schemas.openxmlformats.org/officeDocument/2006/math" xmlns:v="urn:schemas-microsoft-com:vml" xmlns:wp14="http://schemas.microsoft.com/office/word/2010/wordprocessingDrawing" xmlns:wp="http://schemas.openxmlformats.org/drawingml/2006/wordprocessingDrawing" xmlns:w10="urn:schemas-microsoft-com:office:word" xmlns:w="http://schemas.openxmlformats.org/wordprocessingml/2006/main" xmlns:w14="http://schemas.microsoft.com/office/word/2010/wordml" xmlns:w15="http://schemas.microsoft.com/office/word/2012/wordml" xmlns:w16cid="http://schemas.microsoft.com/office/word/2016/wordml/cid" xmlns:w16se="http://schemas.microsoft.com/office/word/2015/wordml/symex" xmlns:wpg="http://schemas.microsoft.com/office/word/2010/wordprocessingGroup" xmlns:wpi="http://schemas.microsoft.com/office/word/2010/wordprocessingInk" xmlns:wne="http://schemas.microsoft.com/office/word/2006/wordml" xmlns:wps="http://schemas.microsoft.com/office/word/2010/wordprocessingShape" mc:Ignorable="w14 w15 w16se w16cid wp14">
+  <w:endnote w:type="separator" w:id="-1">
+    <w:p>
+      <w:r>
+        <w:separator/>
+      </w:r>
+    </w:p>
+  </w:endnote>
+  <w:endnote w:type="continuationSeparator" w:id="0">
+    <w:p>
+      <w:r>
+        <w:continuationSeparator/>
+      </w:r>
+    </w:p>
+  </w:endnote>
+</w:endnotes>
+</file>
+
+<file path=word/footnotes.xml><?xml version="1.0" encoding="utf-8"?>
+<w:footnotes xmlns:wpc="http://schemas.microsoft.com/office/word/2010/wordprocessingCanvas" xmlns:cx="http://schemas.microsoft.com/office/drawing/2014/chartex" xmlns:cx1="http://schemas.microsoft.com/office/drawing/2015/9/8/chartex" xmlns:cx2="http://schemas.microsoft.com/office/drawing/2015/10/21/chartex" xmlns:cx3="http://schemas.microsoft.com/office/drawing/2016/5/9/chartex" xmlns:cx4="http://schemas.microsoft.com/office/drawing/2016/5/10/chartex" xmlns:cx5="http://schemas.microsoft.com/office/drawing/2016/5/11/chartex" xmlns:cx6="http://schemas.microsoft.com/office/drawing/2016/5/12/chartex" xmlns:cx7="http://schemas.microsoft.com/office/drawing/2016/5/13/chartex" xmlns:cx8="http://schemas.microsoft.com/office/drawing/2016/5/14/chartex" xmlns:mc="http://schemas.openxmlformats.org/markup-compatibility/2006" xmlns:aink="http://schemas.microsoft.com/office/drawing/2016/ink" xmlns:am3d="http://schemas.microsoft.com/office/drawing/2017/model3d" xmlns:o="urn:schemas-microsoft-com:office:office" xmlns:r="http://schemas.openxmlformats.org/officeDocument/2006/relationships" xmlns:m="http://schemas.openxmlformats.org/officeDocument/2006/math" xmlns:v="urn:schemas-microsoft-com:vml" xmlns:wp14="http://schemas.microsoft.com/office/word/2010/wordprocessingDrawing" xmlns:wp="http://schemas.openxmlformats.org/drawingml/2006/wordprocessingDrawing" xmlns:w10="urn:schemas-microsoft-com:office:word" xmlns:w="http://schemas.openxmlformats.org/wordprocessingml/2006/main" xmlns:w14="http://schemas.microsoft.com/office/word/2010/wordml" xmlns:w15="http://schemas.microsoft.com/office/word/2012/wordml" xmlns:w16cid="http://schemas.microsoft.com/office/word/2016/wordml/cid" xmlns:w16se="http://schemas.microsoft.com/office/word/2015/wordml/symex" xmlns:wpg="http://schemas.microsoft.com/office/word/2010/wordprocessingGroup" xmlns:wpi="http://schemas.microsoft.com/office/word/2010/wordprocessingInk" xmlns:wne="http://schemas.microsoft.com/office/word/2006/wordml" xmlns:wps="http://schemas.microsoft.com/office/word/2010/wordprocessingShape" mc:Ignorable="w14 w15 w16se w16cid wp14">
+  <w:footnote w:type="separator" w:id="-1">
+    <w:p>
+      <w:r>
+        <w:separator/>
+      </w:r>
+    </w:p>
+  </w:footnote>
+  <w:footnote w:type="continuationSeparator" w:id="0">
+    <w:p>
+      <w:r>
+        <w:continuationSeparator/>
+      </w:r>
+    </w:p>
+  </w:footnote>
+</w:footnotes>
+</file>
+
 <file path=word/numbering.xml><?xml version="1.0" encoding="utf-8"?>
-<w:numbering xmlns:wpc="http://schemas.microsoft.com/office/word/2010/wordprocessingCanvas" xmlns:mo="http://schemas.microsoft.com/office/mac/office/2008/main" xmlns:mc="http://schemas.openxmlformats.org/markup-compatibility/2006" xmlns:mv="urn:schemas-microsoft-com:mac:vml" xmlns:o="urn:schemas-microsoft-com:office:office" xmlns:r="http://schemas.openxmlformats.org/officeDocument/2006/relationships" xmlns:m="http://schemas.openxmlformats.org/officeDocument/2006/math" xmlns:v="urn:schemas-microsoft-com:vml" xmlns:wp14="http://schemas.microsoft.com/office/word/2010/wordprocessingDrawing" xmlns:wp="http://schemas.openxmlformats.org/drawingml/2006/wordprocessingDrawing" xmlns:w10="urn:schemas-microsoft-com:office:word" xmlns:w="http://schemas.openxmlformats.org/wordprocessingml/2006/main" xmlns:w14="http://schemas.microsoft.com/office/word/2010/wordml" xmlns:w15="http://schemas.microsoft.com/office/word/2012/wordml" xmlns:wpg="http://schemas.microsoft.com/office/word/2010/wordprocessingGroup" xmlns:wpi="http://schemas.microsoft.com/office/word/2010/wordprocessingInk" xmlns:wne="http://schemas.microsoft.com/office/word/2006/wordml" xmlns:wps="http://schemas.microsoft.com/office/word/2010/wordprocessingShape" mc:Ignorable="w14 w15 wp14">
-  <w:abstractNum w:abstractNumId="0">
+<w:numbering xmlns:wpc="http://schemas.microsoft.com/office/word/2010/wordprocessingCanvas" xmlns:cx="http://schemas.microsoft.com/office/drawing/2014/chartex" xmlns:cx1="http://schemas.microsoft.com/office/drawing/2015/9/8/chartex" xmlns:cx2="http://schemas.microsoft.com/office/drawing/2015/10/21/chartex" xmlns:cx3="http://schemas.microsoft.com/office/drawing/2016/5/9/chartex" xmlns:cx4="http://schemas.microsoft.com/office/drawing/2016/5/10/chartex" xmlns:cx5="http://schemas.microsoft.com/office/drawing/2016/5/11/chartex" xmlns:cx6="http://schemas.microsoft.com/office/drawing/2016/5/12/chartex" xmlns:cx7="http://schemas.microsoft.com/office/drawing/2016/5/13/chartex" xmlns:cx8="http://schemas.microsoft.com/office/drawing/2016/5/14/chartex" xmlns:mc="http://schemas.openxmlformats.org/markup-compatibility/2006" xmlns:aink="http://schemas.microsoft.com/office/drawing/2016/ink" xmlns:am3d="http://schemas.microsoft.com/office/drawing/2017/model3d" xmlns:o="urn:schemas-microsoft-com:office:office" xmlns:r="http://schemas.openxmlformats.org/officeDocument/2006/relationships" xmlns:m="http://schemas.openxmlformats.org/officeDocument/2006/math" xmlns:v="urn:schemas-microsoft-com:vml" xmlns:wp14="http://schemas.microsoft.com/office/word/2010/wordprocessingDrawing" xmlns:wp="http://schemas.openxmlformats.org/drawingml/2006/wordprocessingDrawing" xmlns:w10="urn:schemas-microsoft-com:office:word" xmlns:w="http://schemas.openxmlformats.org/wordprocessingml/2006/main" xmlns:w14="http://schemas.microsoft.com/office/word/2010/wordml" xmlns:w15="http://schemas.microsoft.com/office/word/2012/wordml" xmlns:w16cid="http://schemas.microsoft.com/office/word/2016/wordml/cid" xmlns:w16se="http://schemas.microsoft.com/office/word/2015/wordml/symex" xmlns:wpg="http://schemas.microsoft.com/office/word/2010/wordprocessingGroup" xmlns:wpi="http://schemas.microsoft.com/office/word/2010/wordprocessingInk" xmlns:wne="http://schemas.microsoft.com/office/word/2006/wordml" xmlns:wps="http://schemas.microsoft.com/office/word/2010/wordprocessingShape" mc:Ignorable="w14 w15 w16se w16cid wp14">
+  <w:abstractNum w:abstractNumId="0" w15:restartNumberingAfterBreak="0">
     <w:nsid w:val="054265DE"/>
     <w:multiLevelType w:val="hybridMultilevel"/>
     <w:tmpl w:val="9E5819BA"/>
@@ -1367,7 +2179,7 @@
       </w:rPr>
     </w:lvl>
   </w:abstractNum>
-  <w:abstractNum w:abstractNumId="1">
+  <w:abstractNum w:abstractNumId="1" w15:restartNumberingAfterBreak="0">
     <w:nsid w:val="082E798D"/>
     <w:multiLevelType w:val="hybridMultilevel"/>
     <w:tmpl w:val="BEB2341E"/>
@@ -1480,7 +2292,7 @@
       </w:rPr>
     </w:lvl>
   </w:abstractNum>
-  <w:abstractNum w:abstractNumId="2">
+  <w:abstractNum w:abstractNumId="2" w15:restartNumberingAfterBreak="0">
     <w:nsid w:val="13B665C9"/>
     <w:multiLevelType w:val="hybridMultilevel"/>
     <w:tmpl w:val="5C0A7672"/>
@@ -1593,7 +2405,7 @@
       </w:rPr>
     </w:lvl>
   </w:abstractNum>
-  <w:abstractNum w:abstractNumId="3">
+  <w:abstractNum w:abstractNumId="3" w15:restartNumberingAfterBreak="0">
     <w:nsid w:val="1C3A179D"/>
     <w:multiLevelType w:val="hybridMultilevel"/>
     <w:tmpl w:val="2E6A1884"/>
@@ -1706,7 +2518,7 @@
       </w:rPr>
     </w:lvl>
   </w:abstractNum>
-  <w:abstractNum w:abstractNumId="4">
+  <w:abstractNum w:abstractNumId="4" w15:restartNumberingAfterBreak="0">
     <w:nsid w:val="3FA83E4E"/>
     <w:multiLevelType w:val="hybridMultilevel"/>
     <w:tmpl w:val="D0E69D52"/>
@@ -1819,7 +2631,7 @@
       </w:rPr>
     </w:lvl>
   </w:abstractNum>
-  <w:abstractNum w:abstractNumId="5">
+  <w:abstractNum w:abstractNumId="5" w15:restartNumberingAfterBreak="0">
     <w:nsid w:val="52210D9F"/>
     <w:multiLevelType w:val="hybridMultilevel"/>
     <w:tmpl w:val="9C32B168"/>
@@ -1932,7 +2744,7 @@
       </w:rPr>
     </w:lvl>
   </w:abstractNum>
-  <w:abstractNum w:abstractNumId="6">
+  <w:abstractNum w:abstractNumId="6" w15:restartNumberingAfterBreak="0">
     <w:nsid w:val="546B470F"/>
     <w:multiLevelType w:val="hybridMultilevel"/>
     <w:tmpl w:val="7ED886EE"/>
@@ -2045,7 +2857,7 @@
       </w:rPr>
     </w:lvl>
   </w:abstractNum>
-  <w:abstractNum w:abstractNumId="7">
+  <w:abstractNum w:abstractNumId="7" w15:restartNumberingAfterBreak="0">
     <w:nsid w:val="59C65D12"/>
     <w:multiLevelType w:val="hybridMultilevel"/>
     <w:tmpl w:val="97F4110C"/>
@@ -2158,7 +2970,7 @@
       </w:rPr>
     </w:lvl>
   </w:abstractNum>
-  <w:abstractNum w:abstractNumId="8">
+  <w:abstractNum w:abstractNumId="8" w15:restartNumberingAfterBreak="0">
     <w:nsid w:val="5BA050D5"/>
     <w:multiLevelType w:val="hybridMultilevel"/>
     <w:tmpl w:val="7190FCEA"/>
@@ -2271,7 +3083,7 @@
       </w:rPr>
     </w:lvl>
   </w:abstractNum>
-  <w:abstractNum w:abstractNumId="9">
+  <w:abstractNum w:abstractNumId="9" w15:restartNumberingAfterBreak="0">
     <w:nsid w:val="7CF33C51"/>
     <w:multiLevelType w:val="hybridMultilevel"/>
     <w:tmpl w:val="6038BB00"/>
@@ -2384,7 +3196,7 @@
       </w:rPr>
     </w:lvl>
   </w:abstractNum>
-  <w:abstractNum w:abstractNumId="10">
+  <w:abstractNum w:abstractNumId="10" w15:restartNumberingAfterBreak="0">
     <w:nsid w:val="7D3934C6"/>
     <w:multiLevelType w:val="hybridMultilevel"/>
     <w:tmpl w:val="BB0E9A70"/>
@@ -2534,7 +3346,7 @@
 </file>
 
 <file path=word/styles.xml><?xml version="1.0" encoding="utf-8"?>
-<w:styles xmlns:mc="http://schemas.openxmlformats.org/markup-compatibility/2006" xmlns:r="http://schemas.openxmlformats.org/officeDocument/2006/relationships" xmlns:w="http://schemas.openxmlformats.org/wordprocessingml/2006/main" xmlns:w14="http://schemas.microsoft.com/office/word/2010/wordml" xmlns:w15="http://schemas.microsoft.com/office/word/2012/wordml" mc:Ignorable="w14 w15">
+<w:styles xmlns:mc="http://schemas.openxmlformats.org/markup-compatibility/2006" xmlns:r="http://schemas.openxmlformats.org/officeDocument/2006/relationships" xmlns:w="http://schemas.openxmlformats.org/wordprocessingml/2006/main" xmlns:w14="http://schemas.microsoft.com/office/word/2010/wordml" xmlns:w15="http://schemas.microsoft.com/office/word/2012/wordml" xmlns:w16cid="http://schemas.microsoft.com/office/word/2016/wordml/cid" xmlns:w16se="http://schemas.microsoft.com/office/word/2015/wordml/symex" mc:Ignorable="w14 w15 w16se w16cid">
   <w:docDefaults>
     <w:rPrDefault>
       <w:rPr>
@@ -2546,7 +3358,7 @@
     </w:rPrDefault>
     <w:pPrDefault/>
   </w:docDefaults>
-  <w:latentStyles w:defLockedState="0" w:defUIPriority="99" w:defSemiHidden="0" w:defUnhideWhenUsed="0" w:defQFormat="0" w:count="382">
+  <w:latentStyles w:defLockedState="0" w:defUIPriority="99" w:defSemiHidden="0" w:defUnhideWhenUsed="0" w:defQFormat="0" w:count="375">
     <w:lsdException w:name="Normal" w:uiPriority="0" w:qFormat="1"/>
     <w:lsdException w:name="heading 1" w:uiPriority="9" w:qFormat="1"/>
     <w:lsdException w:name="heading 2" w:semiHidden="1" w:uiPriority="9" w:unhideWhenUsed="1" w:qFormat="1"/>
@@ -2703,15 +3515,6 @@
     <w:lsdException w:name="Balloon Text" w:semiHidden="1" w:unhideWhenUsed="1"/>
     <w:lsdException w:name="Table Grid" w:uiPriority="59"/>
     <w:lsdException w:name="Table Theme" w:semiHidden="1" w:unhideWhenUsed="1"/>
-    <w:lsdException w:name="Note Level 1" w:semiHidden="1" w:unhideWhenUsed="1"/>
-    <w:lsdException w:name="Note Level 2" w:semiHidden="1" w:unhideWhenUsed="1"/>
-    <w:lsdException w:name="Note Level 3" w:semiHidden="1" w:unhideWhenUsed="1"/>
-    <w:lsdException w:name="Note Level 4" w:semiHidden="1" w:unhideWhenUsed="1"/>
-    <w:lsdException w:name="Note Level 5" w:semiHidden="1" w:unhideWhenUsed="1"/>
-    <w:lsdException w:name="Note Level 6" w:semiHidden="1" w:unhideWhenUsed="1"/>
-    <w:lsdException w:name="Note Level 7" w:semiHidden="1" w:unhideWhenUsed="1"/>
-    <w:lsdException w:name="Note Level 8" w:semiHidden="1" w:unhideWhenUsed="1"/>
-    <w:lsdException w:name="Note Level 9" w:semiHidden="1" w:unhideWhenUsed="1"/>
     <w:lsdException w:name="Placeholder Text" w:semiHidden="1"/>
     <w:lsdException w:name="No Spacing" w:uiPriority="1" w:qFormat="1"/>
     <w:lsdException w:name="Light Shading" w:uiPriority="60"/>
@@ -2982,6 +3785,89 @@
       <w:ind w:left="720"/>
       <w:contextualSpacing/>
     </w:pPr>
+  </w:style>
+  <w:style w:type="table" w:styleId="TableGrid">
+    <w:name w:val="Table Grid"/>
+    <w:basedOn w:val="TableNormal"/>
+    <w:uiPriority w:val="59"/>
+    <w:rsid w:val="0087680F"/>
+    <w:tblPr>
+      <w:tblBorders>
+        <w:top w:val="single" w:sz="4" w:space="0" w:color="auto"/>
+        <w:left w:val="single" w:sz="4" w:space="0" w:color="auto"/>
+        <w:bottom w:val="single" w:sz="4" w:space="0" w:color="auto"/>
+        <w:right w:val="single" w:sz="4" w:space="0" w:color="auto"/>
+        <w:insideH w:val="single" w:sz="4" w:space="0" w:color="auto"/>
+        <w:insideV w:val="single" w:sz="4" w:space="0" w:color="auto"/>
+      </w:tblBorders>
+    </w:tblPr>
+  </w:style>
+  <w:style w:type="paragraph" w:styleId="Header">
+    <w:name w:val="header"/>
+    <w:basedOn w:val="Normal"/>
+    <w:link w:val="HeaderChar"/>
+    <w:uiPriority w:val="99"/>
+    <w:unhideWhenUsed/>
+    <w:rsid w:val="00B764E1"/>
+    <w:pPr>
+      <w:tabs>
+        <w:tab w:val="center" w:pos="4680"/>
+        <w:tab w:val="right" w:pos="9360"/>
+      </w:tabs>
+    </w:pPr>
+  </w:style>
+  <w:style w:type="character" w:customStyle="1" w:styleId="HeaderChar">
+    <w:name w:val="Header Char"/>
+    <w:basedOn w:val="DefaultParagraphFont"/>
+    <w:link w:val="Header"/>
+    <w:uiPriority w:val="99"/>
+    <w:rsid w:val="00B764E1"/>
+  </w:style>
+  <w:style w:type="paragraph" w:styleId="Footer">
+    <w:name w:val="footer"/>
+    <w:basedOn w:val="Normal"/>
+    <w:link w:val="FooterChar"/>
+    <w:uiPriority w:val="99"/>
+    <w:unhideWhenUsed/>
+    <w:rsid w:val="00B764E1"/>
+    <w:pPr>
+      <w:tabs>
+        <w:tab w:val="center" w:pos="4680"/>
+        <w:tab w:val="right" w:pos="9360"/>
+      </w:tabs>
+    </w:pPr>
+  </w:style>
+  <w:style w:type="character" w:customStyle="1" w:styleId="FooterChar">
+    <w:name w:val="Footer Char"/>
+    <w:basedOn w:val="DefaultParagraphFont"/>
+    <w:link w:val="Footer"/>
+    <w:uiPriority w:val="99"/>
+    <w:rsid w:val="00B764E1"/>
+  </w:style>
+  <w:style w:type="paragraph" w:styleId="BalloonText">
+    <w:name w:val="Balloon Text"/>
+    <w:basedOn w:val="Normal"/>
+    <w:link w:val="BalloonTextChar"/>
+    <w:uiPriority w:val="99"/>
+    <w:semiHidden/>
+    <w:unhideWhenUsed/>
+    <w:rsid w:val="00E7333D"/>
+    <w:rPr>
+      <w:sz w:val="18"/>
+      <w:szCs w:val="18"/>
+    </w:rPr>
+  </w:style>
+  <w:style w:type="character" w:customStyle="1" w:styleId="BalloonTextChar">
+    <w:name w:val="Balloon Text Char"/>
+    <w:basedOn w:val="DefaultParagraphFont"/>
+    <w:link w:val="BalloonText"/>
+    <w:uiPriority w:val="99"/>
+    <w:semiHidden/>
+    <w:rsid w:val="00E7333D"/>
+    <w:rPr>
+      <w:sz w:val="18"/>
+      <w:szCs w:val="18"/>
+    </w:rPr>
   </w:style>
 </w:styles>
 </file>
@@ -3311,7 +4197,7 @@
 </file>
 
 <file path=customXml/itemProps1.xml><?xml version="1.0" encoding="utf-8"?>
-<ds:datastoreItem xmlns:ds="http://schemas.openxmlformats.org/officeDocument/2006/customXml" ds:itemID="{A43762F2-6C79-3D4E-820E-20ABCAECE406}">
+<ds:datastoreItem xmlns:ds="http://schemas.openxmlformats.org/officeDocument/2006/customXml" ds:itemID="{27095360-ABE1-B548-A2AA-6C3B4401FD5F}">
   <ds:schemaRefs>
     <ds:schemaRef ds:uri="http://schemas.openxmlformats.org/officeDocument/2006/bibliography"/>
   </ds:schemaRefs>

</xml_diff>